<commit_message>
updated my project report
</commit_message>
<xml_diff>
--- a/Franklin  Project Report.docx
+++ b/Franklin  Project Report.docx
@@ -418,49 +418,7 @@
             <w:rPr>
               <w:rFonts w:cs="Times New Roman"/>
             </w:rPr>
-            <w:t xml:space="preserve">This project work “Design and Construction of a Digital Logic Gate Trainer” was carried out by me under the supervision of Engr. Dr. </w:t>
-          </w:r>
-          <w:proofErr w:type="spellStart"/>
-          <w:r>
-            <w:rPr>
-              <w:rFonts w:cs="Times New Roman"/>
-            </w:rPr>
-            <w:t>Akpado</w:t>
-          </w:r>
-          <w:proofErr w:type="spellEnd"/>
-          <w:r>
-            <w:rPr>
-              <w:rFonts w:cs="Times New Roman"/>
-            </w:rPr>
-            <w:t xml:space="preserve"> Kenneth </w:t>
-          </w:r>
-          <w:proofErr w:type="spellStart"/>
-          <w:r>
-            <w:rPr>
-              <w:rFonts w:cs="Times New Roman"/>
-            </w:rPr>
-            <w:t>Aghaegbunam</w:t>
-          </w:r>
-          <w:proofErr w:type="spellEnd"/>
-          <w:r>
-            <w:rPr>
-              <w:rFonts w:cs="Times New Roman"/>
-            </w:rPr>
-            <w:t xml:space="preserve"> and Engr. </w:t>
-          </w:r>
-          <w:proofErr w:type="spellStart"/>
-          <w:r>
-            <w:rPr>
-              <w:rFonts w:cs="Times New Roman"/>
-            </w:rPr>
-            <w:t>Okechukwu</w:t>
-          </w:r>
-          <w:proofErr w:type="spellEnd"/>
-          <w:r>
-            <w:rPr>
-              <w:rFonts w:cs="Times New Roman"/>
-            </w:rPr>
-            <w:t xml:space="preserve"> G. N. and has not been submitted in part or full to this university or other institutions for the award of a degree.</w:t>
+            <w:t>This project work “Design and Construction of a Digital Logic Gate Trainer” was carried out by me under the supervision of Engr. Dr. Akpado Kenneth Aghaegbunam and Engr. Okechukwu G. N. and has not been submitted in part or full to this university or other institutions for the award of a degree.</w:t>
           </w:r>
         </w:p>
         <w:p>
@@ -621,28 +579,12 @@
               <w:szCs w:val="44"/>
             </w:rPr>
           </w:pPr>
-          <w:proofErr w:type="spellStart"/>
-          <w:r>
-            <w:rPr>
-              <w:rFonts w:cs="Times New Roman"/>
-            </w:rPr>
-            <w:t>Igboekwulusi</w:t>
-          </w:r>
-          <w:proofErr w:type="spellEnd"/>
-          <w:r>
-            <w:rPr>
-              <w:rFonts w:cs="Times New Roman"/>
-            </w:rPr>
-            <w:t xml:space="preserve"> Franklin </w:t>
-          </w:r>
-          <w:proofErr w:type="spellStart"/>
-          <w:r>
-            <w:rPr>
-              <w:rFonts w:cs="Times New Roman"/>
-            </w:rPr>
-            <w:t>Chinedu</w:t>
-          </w:r>
-          <w:proofErr w:type="spellEnd"/>
+          <w:r>
+            <w:rPr>
+              <w:rFonts w:cs="Times New Roman"/>
+            </w:rPr>
+            <w:t>Igboekwulusi Franklin Chinedu</w:t>
+          </w:r>
           <w:r>
             <w:rPr>
               <w:rFonts w:cs="Times New Roman"/>
@@ -731,28 +673,12 @@
             </w:rPr>
             <w:t>This is to certify that this project work written by “</w:t>
           </w:r>
-          <w:proofErr w:type="spellStart"/>
-          <w:r>
-            <w:rPr>
-              <w:rFonts w:cs="Times New Roman"/>
-            </w:rPr>
-            <w:t>Igboekwulusi</w:t>
-          </w:r>
-          <w:proofErr w:type="spellEnd"/>
-          <w:r>
-            <w:rPr>
-              <w:rFonts w:cs="Times New Roman"/>
-            </w:rPr>
-            <w:t xml:space="preserve"> Franklin </w:t>
-          </w:r>
-          <w:proofErr w:type="spellStart"/>
-          <w:r>
-            <w:rPr>
-              <w:rFonts w:cs="Times New Roman"/>
-            </w:rPr>
-            <w:t>Chinedu</w:t>
-          </w:r>
-          <w:proofErr w:type="spellEnd"/>
+          <w:r>
+            <w:rPr>
+              <w:rFonts w:cs="Times New Roman"/>
+            </w:rPr>
+            <w:t>Igboekwulusi Franklin Chinedu</w:t>
+          </w:r>
           <w:r>
             <w:rPr>
               <w:rFonts w:cs="Times New Roman"/>
@@ -769,49 +695,7 @@
             <w:rPr>
               <w:rFonts w:cs="Times New Roman"/>
             </w:rPr>
-            <w:t xml:space="preserve"> has been supervised and approved by the Department of Electronic and Computer Engineering, </w:t>
-          </w:r>
-          <w:proofErr w:type="spellStart"/>
-          <w:r>
-            <w:rPr>
-              <w:rFonts w:cs="Times New Roman"/>
-            </w:rPr>
-            <w:t>Nnamdi</w:t>
-          </w:r>
-          <w:proofErr w:type="spellEnd"/>
-          <w:r>
-            <w:rPr>
-              <w:rFonts w:cs="Times New Roman"/>
-            </w:rPr>
-            <w:t xml:space="preserve"> </w:t>
-          </w:r>
-          <w:proofErr w:type="spellStart"/>
-          <w:r>
-            <w:rPr>
-              <w:rFonts w:cs="Times New Roman"/>
-            </w:rPr>
-            <w:t>Azikiwe</w:t>
-          </w:r>
-          <w:proofErr w:type="spellEnd"/>
-          <w:r>
-            <w:rPr>
-              <w:rFonts w:cs="Times New Roman"/>
-            </w:rPr>
-            <w:t xml:space="preserve"> University, </w:t>
-          </w:r>
-          <w:proofErr w:type="spellStart"/>
-          <w:r>
-            <w:rPr>
-              <w:rFonts w:cs="Times New Roman"/>
-            </w:rPr>
-            <w:t>Awka</w:t>
-          </w:r>
-          <w:proofErr w:type="spellEnd"/>
-          <w:r>
-            <w:rPr>
-              <w:rFonts w:cs="Times New Roman"/>
-            </w:rPr>
-            <w:t xml:space="preserve"> by:</w:t>
+            <w:t xml:space="preserve"> has been supervised and approved by the Department of Electronic and Computer Engineering, Nnamdi Azikiwe University, Awka by:</w:t>
           </w:r>
         </w:p>
         <w:p>
@@ -988,21 +872,7 @@
             <w:rPr>
               <w:rFonts w:cs="Times New Roman"/>
             </w:rPr>
-            <w:t xml:space="preserve">Engr. Dr. </w:t>
-          </w:r>
-          <w:proofErr w:type="spellStart"/>
-          <w:r>
-            <w:rPr>
-              <w:rFonts w:cs="Times New Roman"/>
-            </w:rPr>
-            <w:t>Akpado</w:t>
-          </w:r>
-          <w:proofErr w:type="spellEnd"/>
-          <w:r>
-            <w:rPr>
-              <w:rFonts w:cs="Times New Roman"/>
-            </w:rPr>
-            <w:t xml:space="preserve"> K. A.</w:t>
+            <w:t>Engr. Dr. Akpado K. A.</w:t>
           </w:r>
           <w:r>
             <w:rPr>
@@ -1260,27 +1130,7 @@
               <w:b w:val="0"/>
               <w:szCs w:val="26"/>
             </w:rPr>
-            <w:t xml:space="preserve">Engr. Dr. </w:t>
-          </w:r>
-          <w:proofErr w:type="spellStart"/>
-          <w:r>
-            <w:rPr>
-              <w:rStyle w:val="Strong"/>
-              <w:rFonts w:cs="Times New Roman"/>
-              <w:b w:val="0"/>
-              <w:szCs w:val="26"/>
-            </w:rPr>
-            <w:t>Akpado</w:t>
-          </w:r>
-          <w:proofErr w:type="spellEnd"/>
-          <w:r>
-            <w:rPr>
-              <w:rStyle w:val="Strong"/>
-              <w:rFonts w:cs="Times New Roman"/>
-              <w:b w:val="0"/>
-              <w:szCs w:val="26"/>
-            </w:rPr>
-            <w:t xml:space="preserve"> K. A.</w:t>
+            <w:t>Engr. Dr. Akpado K. A.</w:t>
           </w:r>
           <w:r>
             <w:rPr>
@@ -1540,9 +1390,16 @@
               <w:b w:val="0"/>
               <w:szCs w:val="26"/>
             </w:rPr>
-            <w:t xml:space="preserve">My special appreciation goes to my supervisors Engr. Dr. </w:t>
-          </w:r>
-          <w:proofErr w:type="spellStart"/>
+            <w:t>My special appreciation goes to my supervisors Engr. Dr. Akpado K. A., Engr. Okechukwu G. N. and Ezeome A. B. for their firm guidance.</w:t>
+          </w:r>
+        </w:p>
+        <w:p>
+          <w:pPr>
+            <w:rPr>
+              <w:rFonts w:cs="Times New Roman"/>
+              <w:szCs w:val="26"/>
+            </w:rPr>
+          </w:pPr>
           <w:r>
             <w:rPr>
               <w:rStyle w:val="Strong"/>
@@ -1550,1239 +1407,36 @@
               <w:b w:val="0"/>
               <w:szCs w:val="26"/>
             </w:rPr>
-            <w:t>Akpado</w:t>
-          </w:r>
-          <w:proofErr w:type="spellEnd"/>
+            <w:t>Heartfelt thanks goes to all my lecturers</w:t>
+          </w:r>
           <w:r>
             <w:rPr>
               <w:rStyle w:val="Strong"/>
               <w:rFonts w:cs="Times New Roman"/>
-              <w:b w:val="0"/>
               <w:szCs w:val="26"/>
             </w:rPr>
-            <w:t xml:space="preserve"> K. A., Engr. </w:t>
-          </w:r>
-          <w:proofErr w:type="spellStart"/>
-          <w:r>
-            <w:rPr>
-              <w:rStyle w:val="Strong"/>
-              <w:rFonts w:cs="Times New Roman"/>
-              <w:b w:val="0"/>
+            <w:t xml:space="preserve"> </w:t>
+          </w:r>
+          <w:r>
+            <w:rPr>
+              <w:rFonts w:cs="Times New Roman"/>
               <w:szCs w:val="26"/>
             </w:rPr>
-            <w:t>Okechukwu</w:t>
-          </w:r>
-          <w:proofErr w:type="spellEnd"/>
-          <w:r>
-            <w:rPr>
-              <w:rStyle w:val="Strong"/>
-              <w:rFonts w:cs="Times New Roman"/>
-              <w:b w:val="0"/>
+            <w:t>Engr. Prof. Idigo Victor Eze, Engr. Prof. Okezie Christiana Chikodi, Engr. Prof. Azubogu Chukwuemeka Okwudili, Engr. Prof. Cletus Ogbonna Ohaneme, Engr. Dr. Nnebe Scholastica Ukamaka, Engr. Dr. Okorogu Victor Ndubuisi, Engr. Dr. Ezeagwu Christtopher Ogwugwuam, Engr. Dr. Isizoh Anthony Nosike, Engr. Dr. Ufoaroh Stephen Uchenna, Engr. Dr. Alumona Theophilus Leonard, Engr. Dr. Obiora Dimson Ifeyinwa, Engr. Dr. Aniedu Azubuike Nzube, Engr. Dr. Oguejiofor Obinna Samuel, Engr. Dr. Udenze Adrain Igwebuike, Engr. Dr. Ogbodo Emmanuel Utochukwu, Engr. Nwalozie Gerald Chetachi, Engr. Dr. Onyeyili Innocent Tochukwu, Engr. Dr. Okafor Sunday Chukwuenye, Engr. Ag</w:t>
+          </w:r>
+          <w:r>
+            <w:rPr>
+              <w:rFonts w:cs="Times New Roman"/>
               <w:szCs w:val="26"/>
             </w:rPr>
-            <w:t xml:space="preserve"> G. N. and </w:t>
-          </w:r>
-          <w:proofErr w:type="spellStart"/>
-          <w:r>
-            <w:rPr>
-              <w:rStyle w:val="Strong"/>
-              <w:rFonts w:cs="Times New Roman"/>
-              <w:b w:val="0"/>
+            <w:t>b</w:t>
+          </w:r>
+          <w:r>
+            <w:rPr>
+              <w:rFonts w:cs="Times New Roman"/>
               <w:szCs w:val="26"/>
             </w:rPr>
-            <w:t>Ezeome</w:t>
-          </w:r>
-          <w:proofErr w:type="spellEnd"/>
-          <w:r>
-            <w:rPr>
-              <w:rStyle w:val="Strong"/>
-              <w:rFonts w:cs="Times New Roman"/>
-              <w:b w:val="0"/>
-              <w:szCs w:val="26"/>
-            </w:rPr>
-            <w:t xml:space="preserve"> A. B. for their firm guidance.</w:t>
-          </w:r>
-        </w:p>
-        <w:p>
-          <w:pPr>
-            <w:rPr>
-              <w:rFonts w:cs="Times New Roman"/>
-              <w:szCs w:val="26"/>
-            </w:rPr>
-          </w:pPr>
-          <w:r>
-            <w:rPr>
-              <w:rStyle w:val="Strong"/>
-              <w:rFonts w:cs="Times New Roman"/>
-              <w:b w:val="0"/>
-              <w:szCs w:val="26"/>
-            </w:rPr>
-            <w:t>Heartfelt thanks goes to all my lecturers</w:t>
-          </w:r>
-          <w:r>
-            <w:rPr>
-              <w:rStyle w:val="Strong"/>
-              <w:rFonts w:cs="Times New Roman"/>
-              <w:szCs w:val="26"/>
-            </w:rPr>
-            <w:t xml:space="preserve"> </w:t>
-          </w:r>
-          <w:r>
-            <w:rPr>
-              <w:rFonts w:cs="Times New Roman"/>
-              <w:szCs w:val="26"/>
-            </w:rPr>
-            <w:t xml:space="preserve">Engr. Prof. </w:t>
-          </w:r>
-          <w:proofErr w:type="spellStart"/>
-          <w:r>
-            <w:rPr>
-              <w:rFonts w:cs="Times New Roman"/>
-              <w:szCs w:val="26"/>
-            </w:rPr>
-            <w:t>Idigo</w:t>
-          </w:r>
-          <w:proofErr w:type="spellEnd"/>
-          <w:r>
-            <w:rPr>
-              <w:rFonts w:cs="Times New Roman"/>
-              <w:szCs w:val="26"/>
-            </w:rPr>
-            <w:t xml:space="preserve"> Victor </w:t>
-          </w:r>
-          <w:proofErr w:type="spellStart"/>
-          <w:r>
-            <w:rPr>
-              <w:rFonts w:cs="Times New Roman"/>
-              <w:szCs w:val="26"/>
-            </w:rPr>
-            <w:t>Eze</w:t>
-          </w:r>
-          <w:proofErr w:type="spellEnd"/>
-          <w:r>
-            <w:rPr>
-              <w:rFonts w:cs="Times New Roman"/>
-              <w:szCs w:val="26"/>
-            </w:rPr>
-            <w:t xml:space="preserve">, Engr. Prof. </w:t>
-          </w:r>
-          <w:proofErr w:type="spellStart"/>
-          <w:r>
-            <w:rPr>
-              <w:rFonts w:cs="Times New Roman"/>
-              <w:szCs w:val="26"/>
-            </w:rPr>
-            <w:t>Okezie</w:t>
-          </w:r>
-          <w:proofErr w:type="spellEnd"/>
-          <w:r>
-            <w:rPr>
-              <w:rFonts w:cs="Times New Roman"/>
-              <w:szCs w:val="26"/>
-            </w:rPr>
-            <w:t xml:space="preserve"> Christiana </w:t>
-          </w:r>
-          <w:proofErr w:type="spellStart"/>
-          <w:r>
-            <w:rPr>
-              <w:rFonts w:cs="Times New Roman"/>
-              <w:szCs w:val="26"/>
-            </w:rPr>
-            <w:t>Chikodi</w:t>
-          </w:r>
-          <w:proofErr w:type="spellEnd"/>
-          <w:r>
-            <w:rPr>
-              <w:rFonts w:cs="Times New Roman"/>
-              <w:szCs w:val="26"/>
-            </w:rPr>
-            <w:t xml:space="preserve">, Engr. Prof. </w:t>
-          </w:r>
-          <w:proofErr w:type="spellStart"/>
-          <w:r>
-            <w:rPr>
-              <w:rFonts w:cs="Times New Roman"/>
-              <w:szCs w:val="26"/>
-            </w:rPr>
-            <w:t>Azubogu</w:t>
-          </w:r>
-          <w:proofErr w:type="spellEnd"/>
-          <w:r>
-            <w:rPr>
-              <w:rFonts w:cs="Times New Roman"/>
-              <w:szCs w:val="26"/>
-            </w:rPr>
-            <w:t xml:space="preserve"> </w:t>
-          </w:r>
-          <w:proofErr w:type="spellStart"/>
-          <w:r>
-            <w:rPr>
-              <w:rFonts w:cs="Times New Roman"/>
-              <w:szCs w:val="26"/>
-            </w:rPr>
-            <w:t>Chukwuemeka</w:t>
-          </w:r>
-          <w:proofErr w:type="spellEnd"/>
-          <w:r>
-            <w:rPr>
-              <w:rFonts w:cs="Times New Roman"/>
-              <w:szCs w:val="26"/>
-            </w:rPr>
-            <w:t xml:space="preserve"> </w:t>
-          </w:r>
-          <w:proofErr w:type="spellStart"/>
-          <w:r>
-            <w:rPr>
-              <w:rFonts w:cs="Times New Roman"/>
-              <w:szCs w:val="26"/>
-            </w:rPr>
-            <w:t>Okwudili</w:t>
-          </w:r>
-          <w:proofErr w:type="spellEnd"/>
-          <w:r>
-            <w:rPr>
-              <w:rFonts w:cs="Times New Roman"/>
-              <w:szCs w:val="26"/>
-            </w:rPr>
-            <w:t xml:space="preserve">, Engr. Prof. Cletus </w:t>
-          </w:r>
-          <w:proofErr w:type="spellStart"/>
-          <w:r>
-            <w:rPr>
-              <w:rFonts w:cs="Times New Roman"/>
-              <w:szCs w:val="26"/>
-            </w:rPr>
-            <w:t>Ogbonna</w:t>
-          </w:r>
-          <w:proofErr w:type="spellEnd"/>
-          <w:r>
-            <w:rPr>
-              <w:rFonts w:cs="Times New Roman"/>
-              <w:szCs w:val="26"/>
-            </w:rPr>
-            <w:t xml:space="preserve"> </w:t>
-          </w:r>
-          <w:proofErr w:type="spellStart"/>
-          <w:r>
-            <w:rPr>
-              <w:rFonts w:cs="Times New Roman"/>
-              <w:szCs w:val="26"/>
-            </w:rPr>
-            <w:t>Ohaneme</w:t>
-          </w:r>
-          <w:proofErr w:type="spellEnd"/>
-          <w:r>
-            <w:rPr>
-              <w:rFonts w:cs="Times New Roman"/>
-              <w:szCs w:val="26"/>
-            </w:rPr>
-            <w:t xml:space="preserve">, Engr. Dr. </w:t>
-          </w:r>
-          <w:proofErr w:type="spellStart"/>
-          <w:r>
-            <w:rPr>
-              <w:rFonts w:cs="Times New Roman"/>
-              <w:szCs w:val="26"/>
-            </w:rPr>
-            <w:t>Nnebe</w:t>
-          </w:r>
-          <w:proofErr w:type="spellEnd"/>
-          <w:r>
-            <w:rPr>
-              <w:rFonts w:cs="Times New Roman"/>
-              <w:szCs w:val="26"/>
-            </w:rPr>
-            <w:t xml:space="preserve"> </w:t>
-          </w:r>
-          <w:proofErr w:type="spellStart"/>
-          <w:r>
-            <w:rPr>
-              <w:rFonts w:cs="Times New Roman"/>
-              <w:szCs w:val="26"/>
-            </w:rPr>
-            <w:t>Scholastica</w:t>
-          </w:r>
-          <w:proofErr w:type="spellEnd"/>
-          <w:r>
-            <w:rPr>
-              <w:rFonts w:cs="Times New Roman"/>
-              <w:szCs w:val="26"/>
-            </w:rPr>
-            <w:t xml:space="preserve"> </w:t>
-          </w:r>
-          <w:proofErr w:type="spellStart"/>
-          <w:r>
-            <w:rPr>
-              <w:rFonts w:cs="Times New Roman"/>
-              <w:szCs w:val="26"/>
-            </w:rPr>
-            <w:t>Ukamaka</w:t>
-          </w:r>
-          <w:proofErr w:type="spellEnd"/>
-          <w:r>
-            <w:rPr>
-              <w:rFonts w:cs="Times New Roman"/>
-              <w:szCs w:val="26"/>
-            </w:rPr>
-            <w:t xml:space="preserve">, Engr. Dr. </w:t>
-          </w:r>
-          <w:proofErr w:type="spellStart"/>
-          <w:r>
-            <w:rPr>
-              <w:rFonts w:cs="Times New Roman"/>
-              <w:szCs w:val="26"/>
-            </w:rPr>
-            <w:t>Okorogu</w:t>
-          </w:r>
-          <w:proofErr w:type="spellEnd"/>
-          <w:r>
-            <w:rPr>
-              <w:rFonts w:cs="Times New Roman"/>
-              <w:szCs w:val="26"/>
-            </w:rPr>
-            <w:t xml:space="preserve"> Victor </w:t>
-          </w:r>
-          <w:proofErr w:type="spellStart"/>
-          <w:r>
-            <w:rPr>
-              <w:rFonts w:cs="Times New Roman"/>
-              <w:szCs w:val="26"/>
-            </w:rPr>
-            <w:t>Ndubuisi</w:t>
-          </w:r>
-          <w:proofErr w:type="spellEnd"/>
-          <w:r>
-            <w:rPr>
-              <w:rFonts w:cs="Times New Roman"/>
-              <w:szCs w:val="26"/>
-            </w:rPr>
-            <w:t xml:space="preserve">, Engr. Dr. </w:t>
-          </w:r>
-          <w:proofErr w:type="spellStart"/>
-          <w:r>
-            <w:rPr>
-              <w:rFonts w:cs="Times New Roman"/>
-              <w:szCs w:val="26"/>
-            </w:rPr>
-            <w:t>Ezeagwu</w:t>
-          </w:r>
-          <w:proofErr w:type="spellEnd"/>
-          <w:r>
-            <w:rPr>
-              <w:rFonts w:cs="Times New Roman"/>
-              <w:szCs w:val="26"/>
-            </w:rPr>
-            <w:t xml:space="preserve"> </w:t>
-          </w:r>
-          <w:proofErr w:type="spellStart"/>
-          <w:r>
-            <w:rPr>
-              <w:rFonts w:cs="Times New Roman"/>
-              <w:szCs w:val="26"/>
-            </w:rPr>
-            <w:t>Christtopher</w:t>
-          </w:r>
-          <w:proofErr w:type="spellEnd"/>
-          <w:r>
-            <w:rPr>
-              <w:rFonts w:cs="Times New Roman"/>
-              <w:szCs w:val="26"/>
-            </w:rPr>
-            <w:t xml:space="preserve"> </w:t>
-          </w:r>
-          <w:proofErr w:type="spellStart"/>
-          <w:r>
-            <w:rPr>
-              <w:rFonts w:cs="Times New Roman"/>
-              <w:szCs w:val="26"/>
-            </w:rPr>
-            <w:t>Ogwugwuam</w:t>
-          </w:r>
-          <w:proofErr w:type="spellEnd"/>
-          <w:r>
-            <w:rPr>
-              <w:rFonts w:cs="Times New Roman"/>
-              <w:szCs w:val="26"/>
-            </w:rPr>
-            <w:t xml:space="preserve">, Engr. Dr. </w:t>
-          </w:r>
-          <w:proofErr w:type="spellStart"/>
-          <w:r>
-            <w:rPr>
-              <w:rFonts w:cs="Times New Roman"/>
-              <w:szCs w:val="26"/>
-            </w:rPr>
-            <w:t>Isizoh</w:t>
-          </w:r>
-          <w:proofErr w:type="spellEnd"/>
-          <w:r>
-            <w:rPr>
-              <w:rFonts w:cs="Times New Roman"/>
-              <w:szCs w:val="26"/>
-            </w:rPr>
-            <w:t xml:space="preserve"> Anthony </w:t>
-          </w:r>
-          <w:proofErr w:type="spellStart"/>
-          <w:r>
-            <w:rPr>
-              <w:rFonts w:cs="Times New Roman"/>
-              <w:szCs w:val="26"/>
-            </w:rPr>
-            <w:t>Nosike</w:t>
-          </w:r>
-          <w:proofErr w:type="spellEnd"/>
-          <w:r>
-            <w:rPr>
-              <w:rFonts w:cs="Times New Roman"/>
-              <w:szCs w:val="26"/>
-            </w:rPr>
-            <w:t xml:space="preserve">, Engr. Dr. </w:t>
-          </w:r>
-          <w:proofErr w:type="spellStart"/>
-          <w:r>
-            <w:rPr>
-              <w:rFonts w:cs="Times New Roman"/>
-              <w:szCs w:val="26"/>
-            </w:rPr>
-            <w:t>Ufoaroh</w:t>
-          </w:r>
-          <w:proofErr w:type="spellEnd"/>
-          <w:r>
-            <w:rPr>
-              <w:rFonts w:cs="Times New Roman"/>
-              <w:szCs w:val="26"/>
-            </w:rPr>
-            <w:t xml:space="preserve"> Stephen </w:t>
-          </w:r>
-          <w:proofErr w:type="spellStart"/>
-          <w:r>
-            <w:rPr>
-              <w:rFonts w:cs="Times New Roman"/>
-              <w:szCs w:val="26"/>
-            </w:rPr>
-            <w:t>Uchenna</w:t>
-          </w:r>
-          <w:proofErr w:type="spellEnd"/>
-          <w:r>
-            <w:rPr>
-              <w:rFonts w:cs="Times New Roman"/>
-              <w:szCs w:val="26"/>
-            </w:rPr>
-            <w:t xml:space="preserve">, Engr. Dr. </w:t>
-          </w:r>
-          <w:proofErr w:type="spellStart"/>
-          <w:r>
-            <w:rPr>
-              <w:rFonts w:cs="Times New Roman"/>
-              <w:szCs w:val="26"/>
-            </w:rPr>
-            <w:t>Alumona</w:t>
-          </w:r>
-          <w:proofErr w:type="spellEnd"/>
-          <w:r>
-            <w:rPr>
-              <w:rFonts w:cs="Times New Roman"/>
-              <w:szCs w:val="26"/>
-            </w:rPr>
-            <w:t xml:space="preserve"> </w:t>
-          </w:r>
-          <w:proofErr w:type="spellStart"/>
-          <w:r>
-            <w:rPr>
-              <w:rFonts w:cs="Times New Roman"/>
-              <w:szCs w:val="26"/>
-            </w:rPr>
-            <w:t>Theophilus</w:t>
-          </w:r>
-          <w:proofErr w:type="spellEnd"/>
-          <w:r>
-            <w:rPr>
-              <w:rFonts w:cs="Times New Roman"/>
-              <w:szCs w:val="26"/>
-            </w:rPr>
-            <w:t xml:space="preserve"> Leonard, Engr. Dr. </w:t>
-          </w:r>
-          <w:proofErr w:type="spellStart"/>
-          <w:r>
-            <w:rPr>
-              <w:rFonts w:cs="Times New Roman"/>
-              <w:szCs w:val="26"/>
-            </w:rPr>
-            <w:t>Obiora</w:t>
-          </w:r>
-          <w:proofErr w:type="spellEnd"/>
-          <w:r>
-            <w:rPr>
-              <w:rFonts w:cs="Times New Roman"/>
-              <w:szCs w:val="26"/>
-            </w:rPr>
-            <w:t xml:space="preserve"> Dimson </w:t>
-          </w:r>
-          <w:proofErr w:type="spellStart"/>
-          <w:r>
-            <w:rPr>
-              <w:rFonts w:cs="Times New Roman"/>
-              <w:szCs w:val="26"/>
-            </w:rPr>
-            <w:t>Ifeyinwa</w:t>
-          </w:r>
-          <w:proofErr w:type="spellEnd"/>
-          <w:r>
-            <w:rPr>
-              <w:rFonts w:cs="Times New Roman"/>
-              <w:szCs w:val="26"/>
-            </w:rPr>
-            <w:t xml:space="preserve">, Engr. Dr. </w:t>
-          </w:r>
-          <w:proofErr w:type="spellStart"/>
-          <w:r>
-            <w:rPr>
-              <w:rFonts w:cs="Times New Roman"/>
-              <w:szCs w:val="26"/>
-            </w:rPr>
-            <w:t>Aniedu</w:t>
-          </w:r>
-          <w:proofErr w:type="spellEnd"/>
-          <w:r>
-            <w:rPr>
-              <w:rFonts w:cs="Times New Roman"/>
-              <w:szCs w:val="26"/>
-            </w:rPr>
-            <w:t xml:space="preserve"> </w:t>
-          </w:r>
-          <w:proofErr w:type="spellStart"/>
-          <w:r>
-            <w:rPr>
-              <w:rFonts w:cs="Times New Roman"/>
-              <w:szCs w:val="26"/>
-            </w:rPr>
-            <w:t>Azubuike</w:t>
-          </w:r>
-          <w:proofErr w:type="spellEnd"/>
-          <w:r>
-            <w:rPr>
-              <w:rFonts w:cs="Times New Roman"/>
-              <w:szCs w:val="26"/>
-            </w:rPr>
-            <w:t xml:space="preserve"> </w:t>
-          </w:r>
-          <w:proofErr w:type="spellStart"/>
-          <w:r>
-            <w:rPr>
-              <w:rFonts w:cs="Times New Roman"/>
-              <w:szCs w:val="26"/>
-            </w:rPr>
-            <w:t>Nzube</w:t>
-          </w:r>
-          <w:proofErr w:type="spellEnd"/>
-          <w:r>
-            <w:rPr>
-              <w:rFonts w:cs="Times New Roman"/>
-              <w:szCs w:val="26"/>
-            </w:rPr>
-            <w:t xml:space="preserve">, Engr. Dr. </w:t>
-          </w:r>
-          <w:proofErr w:type="spellStart"/>
-          <w:r>
-            <w:rPr>
-              <w:rFonts w:cs="Times New Roman"/>
-              <w:szCs w:val="26"/>
-            </w:rPr>
-            <w:t>Oguejiofor</w:t>
-          </w:r>
-          <w:proofErr w:type="spellEnd"/>
-          <w:r>
-            <w:rPr>
-              <w:rFonts w:cs="Times New Roman"/>
-              <w:szCs w:val="26"/>
-            </w:rPr>
-            <w:t xml:space="preserve"> </w:t>
-          </w:r>
-          <w:proofErr w:type="spellStart"/>
-          <w:r>
-            <w:rPr>
-              <w:rFonts w:cs="Times New Roman"/>
-              <w:szCs w:val="26"/>
-            </w:rPr>
-            <w:t>Obinna</w:t>
-          </w:r>
-          <w:proofErr w:type="spellEnd"/>
-          <w:r>
-            <w:rPr>
-              <w:rFonts w:cs="Times New Roman"/>
-              <w:szCs w:val="26"/>
-            </w:rPr>
-            <w:t xml:space="preserve"> Samuel, Engr. Dr. </w:t>
-          </w:r>
-          <w:proofErr w:type="spellStart"/>
-          <w:r>
-            <w:rPr>
-              <w:rFonts w:cs="Times New Roman"/>
-              <w:szCs w:val="26"/>
-            </w:rPr>
-            <w:t>Udenze</w:t>
-          </w:r>
-          <w:proofErr w:type="spellEnd"/>
-          <w:r>
-            <w:rPr>
-              <w:rFonts w:cs="Times New Roman"/>
-              <w:szCs w:val="26"/>
-            </w:rPr>
-            <w:t xml:space="preserve"> </w:t>
-          </w:r>
-          <w:proofErr w:type="spellStart"/>
-          <w:r>
-            <w:rPr>
-              <w:rFonts w:cs="Times New Roman"/>
-              <w:szCs w:val="26"/>
-            </w:rPr>
-            <w:t>Adrain</w:t>
-          </w:r>
-          <w:proofErr w:type="spellEnd"/>
-          <w:r>
-            <w:rPr>
-              <w:rFonts w:cs="Times New Roman"/>
-              <w:szCs w:val="26"/>
-            </w:rPr>
-            <w:t xml:space="preserve"> </w:t>
-          </w:r>
-          <w:proofErr w:type="spellStart"/>
-          <w:r>
-            <w:rPr>
-              <w:rFonts w:cs="Times New Roman"/>
-              <w:szCs w:val="26"/>
-            </w:rPr>
-            <w:t>Igwebuike</w:t>
-          </w:r>
-          <w:proofErr w:type="spellEnd"/>
-          <w:r>
-            <w:rPr>
-              <w:rFonts w:cs="Times New Roman"/>
-              <w:szCs w:val="26"/>
-            </w:rPr>
-            <w:t xml:space="preserve">, Engr. Dr. </w:t>
-          </w:r>
-          <w:proofErr w:type="spellStart"/>
-          <w:r>
-            <w:rPr>
-              <w:rFonts w:cs="Times New Roman"/>
-              <w:szCs w:val="26"/>
-            </w:rPr>
-            <w:t>Ogbodo</w:t>
-          </w:r>
-          <w:proofErr w:type="spellEnd"/>
-          <w:r>
-            <w:rPr>
-              <w:rFonts w:cs="Times New Roman"/>
-              <w:szCs w:val="26"/>
-            </w:rPr>
-            <w:t xml:space="preserve"> Emmanuel </w:t>
-          </w:r>
-          <w:proofErr w:type="spellStart"/>
-          <w:r>
-            <w:rPr>
-              <w:rFonts w:cs="Times New Roman"/>
-              <w:szCs w:val="26"/>
-            </w:rPr>
-            <w:t>Utochukwu</w:t>
-          </w:r>
-          <w:proofErr w:type="spellEnd"/>
-          <w:r>
-            <w:rPr>
-              <w:rFonts w:cs="Times New Roman"/>
-              <w:szCs w:val="26"/>
-            </w:rPr>
-            <w:t xml:space="preserve">, Engr. </w:t>
-          </w:r>
-          <w:proofErr w:type="spellStart"/>
-          <w:r>
-            <w:rPr>
-              <w:rFonts w:cs="Times New Roman"/>
-              <w:szCs w:val="26"/>
-            </w:rPr>
-            <w:t>Nwalozie</w:t>
-          </w:r>
-          <w:proofErr w:type="spellEnd"/>
-          <w:r>
-            <w:rPr>
-              <w:rFonts w:cs="Times New Roman"/>
-              <w:szCs w:val="26"/>
-            </w:rPr>
-            <w:t xml:space="preserve"> Gerald </w:t>
-          </w:r>
-          <w:proofErr w:type="spellStart"/>
-          <w:r>
-            <w:rPr>
-              <w:rFonts w:cs="Times New Roman"/>
-              <w:szCs w:val="26"/>
-            </w:rPr>
-            <w:t>Chetachi</w:t>
-          </w:r>
-          <w:proofErr w:type="spellEnd"/>
-          <w:r>
-            <w:rPr>
-              <w:rFonts w:cs="Times New Roman"/>
-              <w:szCs w:val="26"/>
-            </w:rPr>
-            <w:t xml:space="preserve">, Engr. Dr. </w:t>
-          </w:r>
-          <w:proofErr w:type="spellStart"/>
-          <w:r>
-            <w:rPr>
-              <w:rFonts w:cs="Times New Roman"/>
-              <w:szCs w:val="26"/>
-            </w:rPr>
-            <w:t>Onyeyili</w:t>
-          </w:r>
-          <w:proofErr w:type="spellEnd"/>
-          <w:r>
-            <w:rPr>
-              <w:rFonts w:cs="Times New Roman"/>
-              <w:szCs w:val="26"/>
-            </w:rPr>
-            <w:t xml:space="preserve"> Innocent </w:t>
-          </w:r>
-          <w:proofErr w:type="spellStart"/>
-          <w:r>
-            <w:rPr>
-              <w:rFonts w:cs="Times New Roman"/>
-              <w:szCs w:val="26"/>
-            </w:rPr>
-            <w:t>Tochukwu</w:t>
-          </w:r>
-          <w:proofErr w:type="spellEnd"/>
-          <w:r>
-            <w:rPr>
-              <w:rFonts w:cs="Times New Roman"/>
-              <w:szCs w:val="26"/>
-            </w:rPr>
-            <w:t xml:space="preserve">, Engr. Dr. Okafor Sunday </w:t>
-          </w:r>
-          <w:proofErr w:type="spellStart"/>
-          <w:r>
-            <w:rPr>
-              <w:rFonts w:cs="Times New Roman"/>
-              <w:szCs w:val="26"/>
-            </w:rPr>
-            <w:t>Chukwuenye</w:t>
-          </w:r>
-          <w:proofErr w:type="spellEnd"/>
-          <w:r>
-            <w:rPr>
-              <w:rFonts w:cs="Times New Roman"/>
-              <w:szCs w:val="26"/>
-            </w:rPr>
-            <w:t xml:space="preserve">, Engr. </w:t>
-          </w:r>
-          <w:proofErr w:type="spellStart"/>
-          <w:r>
-            <w:rPr>
-              <w:rFonts w:cs="Times New Roman"/>
-              <w:szCs w:val="26"/>
-            </w:rPr>
-            <w:t>Ag</w:t>
-          </w:r>
-          <w:r>
-            <w:rPr>
-              <w:rFonts w:cs="Times New Roman"/>
-              <w:szCs w:val="26"/>
-            </w:rPr>
-            <w:t>b</w:t>
-          </w:r>
-          <w:r>
-            <w:rPr>
-              <w:rFonts w:cs="Times New Roman"/>
-              <w:szCs w:val="26"/>
-            </w:rPr>
-            <w:t>odike</w:t>
-          </w:r>
-          <w:proofErr w:type="spellEnd"/>
-          <w:r>
-            <w:rPr>
-              <w:rFonts w:cs="Times New Roman"/>
-              <w:szCs w:val="26"/>
-            </w:rPr>
-            <w:t xml:space="preserve"> </w:t>
-          </w:r>
-          <w:proofErr w:type="spellStart"/>
-          <w:r>
-            <w:rPr>
-              <w:rFonts w:cs="Times New Roman"/>
-              <w:szCs w:val="26"/>
-            </w:rPr>
-            <w:t>Obinna</w:t>
-          </w:r>
-          <w:proofErr w:type="spellEnd"/>
-          <w:r>
-            <w:rPr>
-              <w:rFonts w:cs="Times New Roman"/>
-              <w:szCs w:val="26"/>
-            </w:rPr>
-            <w:t xml:space="preserve"> </w:t>
-          </w:r>
-          <w:proofErr w:type="spellStart"/>
-          <w:r>
-            <w:rPr>
-              <w:rFonts w:cs="Times New Roman"/>
-              <w:szCs w:val="26"/>
-            </w:rPr>
-            <w:t>Chidiebere</w:t>
-          </w:r>
-          <w:proofErr w:type="spellEnd"/>
-          <w:r>
-            <w:rPr>
-              <w:rFonts w:cs="Times New Roman"/>
-              <w:szCs w:val="26"/>
-            </w:rPr>
-            <w:t xml:space="preserve">, Engr. Dr. </w:t>
-          </w:r>
-          <w:proofErr w:type="spellStart"/>
-          <w:r>
-            <w:rPr>
-              <w:rFonts w:cs="Times New Roman"/>
-              <w:szCs w:val="26"/>
-            </w:rPr>
-            <w:t>Alagbu</w:t>
-          </w:r>
-          <w:proofErr w:type="spellEnd"/>
-          <w:r>
-            <w:rPr>
-              <w:rFonts w:cs="Times New Roman"/>
-              <w:szCs w:val="26"/>
-            </w:rPr>
-            <w:t xml:space="preserve"> </w:t>
-          </w:r>
-          <w:proofErr w:type="spellStart"/>
-          <w:r>
-            <w:rPr>
-              <w:rFonts w:cs="Times New Roman"/>
-              <w:szCs w:val="26"/>
-            </w:rPr>
-            <w:t>Ekene</w:t>
-          </w:r>
-          <w:proofErr w:type="spellEnd"/>
-          <w:r>
-            <w:rPr>
-              <w:rFonts w:cs="Times New Roman"/>
-              <w:szCs w:val="26"/>
-            </w:rPr>
-            <w:t xml:space="preserve"> Emmanuel, Engr. </w:t>
-          </w:r>
-          <w:proofErr w:type="spellStart"/>
-          <w:r>
-            <w:rPr>
-              <w:rFonts w:cs="Times New Roman"/>
-              <w:szCs w:val="26"/>
-            </w:rPr>
-            <w:t>Ebih</w:t>
-          </w:r>
-          <w:proofErr w:type="spellEnd"/>
-          <w:r>
-            <w:rPr>
-              <w:rFonts w:cs="Times New Roman"/>
-              <w:szCs w:val="26"/>
-            </w:rPr>
-            <w:t xml:space="preserve"> </w:t>
-          </w:r>
-          <w:proofErr w:type="spellStart"/>
-          <w:r>
-            <w:rPr>
-              <w:rFonts w:cs="Times New Roman"/>
-              <w:szCs w:val="26"/>
-            </w:rPr>
-            <w:t>Uchenna</w:t>
-          </w:r>
-          <w:proofErr w:type="spellEnd"/>
-          <w:r>
-            <w:rPr>
-              <w:rFonts w:cs="Times New Roman"/>
-              <w:szCs w:val="26"/>
-            </w:rPr>
-            <w:t xml:space="preserve"> Joseph, Engr. </w:t>
-          </w:r>
-          <w:proofErr w:type="spellStart"/>
-          <w:r>
-            <w:rPr>
-              <w:rFonts w:cs="Times New Roman"/>
-              <w:szCs w:val="26"/>
-            </w:rPr>
-            <w:t>Ekwunife</w:t>
-          </w:r>
-          <w:proofErr w:type="spellEnd"/>
-          <w:r>
-            <w:rPr>
-              <w:rFonts w:cs="Times New Roman"/>
-              <w:szCs w:val="26"/>
-            </w:rPr>
-            <w:t xml:space="preserve"> </w:t>
-          </w:r>
-          <w:proofErr w:type="spellStart"/>
-          <w:r>
-            <w:rPr>
-              <w:rFonts w:cs="Times New Roman"/>
-              <w:szCs w:val="26"/>
-            </w:rPr>
-            <w:t>ThankGod</w:t>
-          </w:r>
-          <w:proofErr w:type="spellEnd"/>
-          <w:r>
-            <w:rPr>
-              <w:rFonts w:cs="Times New Roman"/>
-              <w:szCs w:val="26"/>
-            </w:rPr>
-            <w:t xml:space="preserve"> </w:t>
-          </w:r>
-          <w:proofErr w:type="spellStart"/>
-          <w:r>
-            <w:rPr>
-              <w:rFonts w:cs="Times New Roman"/>
-              <w:szCs w:val="26"/>
-            </w:rPr>
-            <w:t>Dozie</w:t>
-          </w:r>
-          <w:proofErr w:type="spellEnd"/>
-          <w:r>
-            <w:rPr>
-              <w:rFonts w:cs="Times New Roman"/>
-              <w:szCs w:val="26"/>
-            </w:rPr>
-            <w:t xml:space="preserve">, Engr. </w:t>
-          </w:r>
-          <w:proofErr w:type="spellStart"/>
-          <w:r>
-            <w:rPr>
-              <w:rFonts w:cs="Times New Roman"/>
-              <w:szCs w:val="26"/>
-            </w:rPr>
-            <w:t>Obioma</w:t>
-          </w:r>
-          <w:proofErr w:type="spellEnd"/>
-          <w:r>
-            <w:rPr>
-              <w:rFonts w:cs="Times New Roman"/>
-              <w:szCs w:val="26"/>
-            </w:rPr>
-            <w:t xml:space="preserve"> Peace </w:t>
-          </w:r>
-          <w:proofErr w:type="spellStart"/>
-          <w:r>
-            <w:rPr>
-              <w:rFonts w:cs="Times New Roman"/>
-              <w:szCs w:val="26"/>
-            </w:rPr>
-            <w:t>Chibueze</w:t>
-          </w:r>
-          <w:proofErr w:type="spellEnd"/>
-          <w:r>
-            <w:rPr>
-              <w:rFonts w:cs="Times New Roman"/>
-              <w:szCs w:val="26"/>
-            </w:rPr>
-            <w:t xml:space="preserve">, Engr. </w:t>
-          </w:r>
-          <w:proofErr w:type="spellStart"/>
-          <w:r>
-            <w:rPr>
-              <w:rFonts w:cs="Times New Roman"/>
-              <w:szCs w:val="26"/>
-            </w:rPr>
-            <w:t>Onuzulike</w:t>
-          </w:r>
-          <w:proofErr w:type="spellEnd"/>
-          <w:r>
-            <w:rPr>
-              <w:rFonts w:cs="Times New Roman"/>
-              <w:szCs w:val="26"/>
-            </w:rPr>
-            <w:t xml:space="preserve"> Vincent </w:t>
-          </w:r>
-          <w:proofErr w:type="spellStart"/>
-          <w:r>
-            <w:rPr>
-              <w:rFonts w:cs="Times New Roman"/>
-              <w:szCs w:val="26"/>
-            </w:rPr>
-            <w:t>Chukwuma</w:t>
-          </w:r>
-          <w:proofErr w:type="spellEnd"/>
-          <w:r>
-            <w:rPr>
-              <w:rFonts w:cs="Times New Roman"/>
-              <w:szCs w:val="26"/>
-            </w:rPr>
-            <w:t xml:space="preserve">, Engr. David </w:t>
-          </w:r>
-          <w:proofErr w:type="spellStart"/>
-          <w:r>
-            <w:rPr>
-              <w:rFonts w:cs="Times New Roman"/>
-              <w:szCs w:val="26"/>
-            </w:rPr>
-            <w:t>Idakwo</w:t>
-          </w:r>
-          <w:proofErr w:type="spellEnd"/>
-          <w:r>
-            <w:rPr>
-              <w:rFonts w:cs="Times New Roman"/>
-              <w:szCs w:val="26"/>
-            </w:rPr>
-            <w:t xml:space="preserve"> Friday, </w:t>
-          </w:r>
-          <w:proofErr w:type="spellStart"/>
-          <w:r>
-            <w:rPr>
-              <w:rFonts w:cs="Times New Roman"/>
-              <w:szCs w:val="26"/>
-            </w:rPr>
-            <w:t>Nworabude</w:t>
-          </w:r>
-          <w:proofErr w:type="spellEnd"/>
-          <w:r>
-            <w:rPr>
-              <w:rFonts w:cs="Times New Roman"/>
-              <w:szCs w:val="26"/>
-            </w:rPr>
-            <w:t xml:space="preserve"> </w:t>
-          </w:r>
-          <w:proofErr w:type="spellStart"/>
-          <w:r>
-            <w:rPr>
-              <w:rFonts w:cs="Times New Roman"/>
-              <w:szCs w:val="26"/>
-            </w:rPr>
-            <w:t>Ekene</w:t>
-          </w:r>
-          <w:proofErr w:type="spellEnd"/>
-          <w:r>
-            <w:rPr>
-              <w:rFonts w:cs="Times New Roman"/>
-              <w:szCs w:val="26"/>
-            </w:rPr>
-            <w:t xml:space="preserve"> Franklin; the graduate assistants Mr. </w:t>
-          </w:r>
-          <w:proofErr w:type="spellStart"/>
-          <w:r>
-            <w:rPr>
-              <w:rFonts w:cs="Times New Roman"/>
-              <w:szCs w:val="26"/>
-            </w:rPr>
-            <w:t>Onubogu</w:t>
-          </w:r>
-          <w:proofErr w:type="spellEnd"/>
-          <w:r>
-            <w:rPr>
-              <w:rFonts w:cs="Times New Roman"/>
-              <w:szCs w:val="26"/>
-            </w:rPr>
-            <w:t xml:space="preserve"> John </w:t>
-          </w:r>
-          <w:proofErr w:type="spellStart"/>
-          <w:r>
-            <w:rPr>
-              <w:rFonts w:cs="Times New Roman"/>
-              <w:szCs w:val="26"/>
-            </w:rPr>
-            <w:t>Okechukwu</w:t>
-          </w:r>
-          <w:proofErr w:type="spellEnd"/>
-          <w:r>
-            <w:rPr>
-              <w:rFonts w:cs="Times New Roman"/>
-              <w:szCs w:val="26"/>
-            </w:rPr>
-            <w:t xml:space="preserve">, </w:t>
-          </w:r>
-          <w:proofErr w:type="spellStart"/>
-          <w:r>
-            <w:rPr>
-              <w:rFonts w:cs="Times New Roman"/>
-              <w:szCs w:val="26"/>
-            </w:rPr>
-            <w:t>Eze</w:t>
-          </w:r>
-          <w:proofErr w:type="spellEnd"/>
-          <w:r>
-            <w:rPr>
-              <w:rFonts w:cs="Times New Roman"/>
-              <w:szCs w:val="26"/>
-            </w:rPr>
-            <w:t xml:space="preserve"> </w:t>
-          </w:r>
-          <w:proofErr w:type="spellStart"/>
-          <w:r>
-            <w:rPr>
-              <w:rFonts w:cs="Times New Roman"/>
-              <w:szCs w:val="26"/>
-            </w:rPr>
-            <w:t>Chikwado</w:t>
-          </w:r>
-          <w:proofErr w:type="spellEnd"/>
-          <w:r>
-            <w:rPr>
-              <w:rFonts w:cs="Times New Roman"/>
-              <w:szCs w:val="26"/>
-            </w:rPr>
-            <w:t xml:space="preserve"> Emmanuel, </w:t>
-          </w:r>
-          <w:proofErr w:type="spellStart"/>
-          <w:r>
-            <w:rPr>
-              <w:rFonts w:cs="Times New Roman"/>
-              <w:szCs w:val="26"/>
-            </w:rPr>
-            <w:t>Mbonu</w:t>
-          </w:r>
-          <w:proofErr w:type="spellEnd"/>
-          <w:r>
-            <w:rPr>
-              <w:rFonts w:cs="Times New Roman"/>
-              <w:szCs w:val="26"/>
-            </w:rPr>
-            <w:t xml:space="preserve"> </w:t>
-          </w:r>
-          <w:proofErr w:type="spellStart"/>
-          <w:r>
-            <w:rPr>
-              <w:rFonts w:cs="Times New Roman"/>
-              <w:szCs w:val="26"/>
-            </w:rPr>
-            <w:t>Chinedu</w:t>
-          </w:r>
-          <w:proofErr w:type="spellEnd"/>
-          <w:r>
-            <w:rPr>
-              <w:rFonts w:cs="Times New Roman"/>
-              <w:szCs w:val="26"/>
-            </w:rPr>
-            <w:t xml:space="preserve"> Anthony; the chief technologists Engr. Okafor Tyndale </w:t>
-          </w:r>
-          <w:proofErr w:type="spellStart"/>
-          <w:r>
-            <w:rPr>
-              <w:rFonts w:cs="Times New Roman"/>
-              <w:szCs w:val="26"/>
-            </w:rPr>
-            <w:t>Chukwudi</w:t>
-          </w:r>
-          <w:proofErr w:type="spellEnd"/>
-          <w:r>
-            <w:rPr>
-              <w:rFonts w:cs="Times New Roman"/>
-              <w:szCs w:val="26"/>
-            </w:rPr>
-            <w:t xml:space="preserve">, Engr. Ejiofor Herbert </w:t>
-          </w:r>
-          <w:proofErr w:type="spellStart"/>
-          <w:r>
-            <w:rPr>
-              <w:rFonts w:cs="Times New Roman"/>
-              <w:szCs w:val="26"/>
-            </w:rPr>
-            <w:t>Chukwuemeka</w:t>
-          </w:r>
-          <w:proofErr w:type="spellEnd"/>
-          <w:r>
-            <w:rPr>
-              <w:rFonts w:cs="Times New Roman"/>
-              <w:szCs w:val="26"/>
-            </w:rPr>
-            <w:t xml:space="preserve">; the assistant chief technologists Engr. </w:t>
-          </w:r>
-          <w:proofErr w:type="spellStart"/>
-          <w:r>
-            <w:rPr>
-              <w:rFonts w:cs="Times New Roman"/>
-              <w:szCs w:val="26"/>
-            </w:rPr>
-            <w:t>Oguejiofor</w:t>
-          </w:r>
-          <w:proofErr w:type="spellEnd"/>
-          <w:r>
-            <w:rPr>
-              <w:rFonts w:cs="Times New Roman"/>
-              <w:szCs w:val="26"/>
-            </w:rPr>
-            <w:t xml:space="preserve"> John </w:t>
-          </w:r>
-          <w:proofErr w:type="spellStart"/>
-          <w:r>
-            <w:rPr>
-              <w:rFonts w:cs="Times New Roman"/>
-              <w:szCs w:val="26"/>
-            </w:rPr>
-            <w:t>Uzochukwu</w:t>
-          </w:r>
-          <w:proofErr w:type="spellEnd"/>
-          <w:r>
-            <w:rPr>
-              <w:rFonts w:cs="Times New Roman"/>
-              <w:szCs w:val="26"/>
-            </w:rPr>
-            <w:t xml:space="preserve">, </w:t>
-          </w:r>
-          <w:proofErr w:type="spellStart"/>
-          <w:r>
-            <w:rPr>
-              <w:rFonts w:cs="Times New Roman"/>
-              <w:szCs w:val="26"/>
-            </w:rPr>
-            <w:t>Ogu</w:t>
-          </w:r>
-          <w:proofErr w:type="spellEnd"/>
-          <w:r>
-            <w:rPr>
-              <w:rFonts w:cs="Times New Roman"/>
-              <w:szCs w:val="26"/>
-            </w:rPr>
-            <w:t xml:space="preserve"> </w:t>
-          </w:r>
-          <w:proofErr w:type="spellStart"/>
-          <w:r>
-            <w:rPr>
-              <w:rFonts w:cs="Times New Roman"/>
-              <w:szCs w:val="26"/>
-            </w:rPr>
-            <w:t>Chiedozie</w:t>
-          </w:r>
-          <w:proofErr w:type="spellEnd"/>
-          <w:r>
-            <w:rPr>
-              <w:rFonts w:cs="Times New Roman"/>
-              <w:szCs w:val="26"/>
-            </w:rPr>
-            <w:t xml:space="preserve"> Darlington, Engr. </w:t>
-          </w:r>
-          <w:proofErr w:type="spellStart"/>
-          <w:r>
-            <w:rPr>
-              <w:rFonts w:cs="Times New Roman"/>
-              <w:szCs w:val="26"/>
-            </w:rPr>
-            <w:t>Okechukwu</w:t>
-          </w:r>
-          <w:proofErr w:type="spellEnd"/>
-          <w:r>
-            <w:rPr>
-              <w:rFonts w:cs="Times New Roman"/>
-              <w:szCs w:val="26"/>
-            </w:rPr>
-            <w:t xml:space="preserve"> Godson </w:t>
-          </w:r>
-          <w:proofErr w:type="spellStart"/>
-          <w:r>
-            <w:rPr>
-              <w:rFonts w:cs="Times New Roman"/>
-              <w:szCs w:val="26"/>
-            </w:rPr>
-            <w:t>Nnaeto</w:t>
-          </w:r>
-          <w:proofErr w:type="spellEnd"/>
-          <w:r>
-            <w:rPr>
-              <w:rFonts w:cs="Times New Roman"/>
-              <w:szCs w:val="26"/>
-            </w:rPr>
-            <w:t xml:space="preserve"> and all other technologists and non-academic staff who have had great inputs that cumulated in my academic progress thus far.</w:t>
+            <w:t>odike Obinna Chidiebere, Engr. Dr. Alagbu Ekene Emmanuel, Engr. Ebih Uchenna Joseph, Engr. Ekwunife ThankGod Dozie, Engr. Obioma Peace Chibueze, Engr. Onuzulike Vincent Chukwuma, Engr. David Idakwo Friday, Nworabude Ekene Franklin; the graduate assistants Mr. Onubogu John Okechukwu, Eze Chikwado Emmanuel, Mbonu Chinedu Anthony; the chief technologists Engr. Okafor Tyndale Chukwudi, Engr. Ejiofor Herbert Chukwuemeka; the assistant chief technologists Engr. Oguejiofor John Uzochukwu, Ogu Chiedozie Darlington, Engr. Okechukwu Godson Nnaeto and all other technologists and non-academic staff who have had great inputs that cumulated in my academic progress thus far.</w:t>
           </w:r>
         </w:p>
         <w:p>
@@ -3039,6 +1693,14 @@
               <w:smallCaps w:val="0"/>
               <w:noProof/>
             </w:rPr>
+            <w:t>……………………………………………………………………………….</w:t>
+          </w:r>
+          <w:r>
+            <w:rPr>
+              <w:rFonts w:cs="Times New Roman"/>
+              <w:smallCaps w:val="0"/>
+              <w:noProof/>
+            </w:rPr>
             <w:tab/>
           </w:r>
           <w:r>
@@ -3047,46 +1709,7 @@
               <w:smallCaps w:val="0"/>
               <w:noProof/>
             </w:rPr>
-            <w:fldChar w:fldCharType="begin"/>
-          </w:r>
-          <w:r>
-            <w:rPr>
-              <w:rFonts w:cs="Times New Roman"/>
-              <w:smallCaps w:val="0"/>
-              <w:noProof/>
-            </w:rPr>
-            <w:instrText xml:space="preserve"> PAGEREF _Toc128737707 \h </w:instrText>
-          </w:r>
-          <w:r>
-            <w:rPr>
-              <w:rFonts w:cs="Times New Roman"/>
-              <w:smallCaps w:val="0"/>
-              <w:noProof/>
-            </w:rPr>
-          </w:r>
-          <w:r>
-            <w:rPr>
-              <w:rFonts w:cs="Times New Roman"/>
-              <w:smallCaps w:val="0"/>
-              <w:noProof/>
-            </w:rPr>
-            <w:fldChar w:fldCharType="separate"/>
-          </w:r>
-          <w:r>
-            <w:rPr>
-              <w:rFonts w:cs="Times New Roman"/>
-              <w:smallCaps w:val="0"/>
-              <w:noProof/>
-            </w:rPr>
-            <w:t>2</w:t>
-          </w:r>
-          <w:r>
-            <w:rPr>
-              <w:rFonts w:cs="Times New Roman"/>
-              <w:smallCaps w:val="0"/>
-              <w:noProof/>
-            </w:rPr>
-            <w:fldChar w:fldCharType="end"/>
+            <w:t>ii</w:t>
           </w:r>
         </w:p>
         <w:p>
@@ -3119,6 +1742,14 @@
               <w:smallCaps w:val="0"/>
               <w:noProof/>
             </w:rPr>
+            <w:t>………………………………………………………………………………….</w:t>
+          </w:r>
+          <w:r>
+            <w:rPr>
+              <w:rFonts w:cs="Times New Roman"/>
+              <w:smallCaps w:val="0"/>
+              <w:noProof/>
+            </w:rPr>
             <w:tab/>
           </w:r>
           <w:r>
@@ -3127,46 +1758,7 @@
               <w:smallCaps w:val="0"/>
               <w:noProof/>
             </w:rPr>
-            <w:fldChar w:fldCharType="begin"/>
-          </w:r>
-          <w:r>
-            <w:rPr>
-              <w:rFonts w:cs="Times New Roman"/>
-              <w:smallCaps w:val="0"/>
-              <w:noProof/>
-            </w:rPr>
-            <w:instrText xml:space="preserve"> PAGEREF _Toc128737708 \h </w:instrText>
-          </w:r>
-          <w:r>
-            <w:rPr>
-              <w:rFonts w:cs="Times New Roman"/>
-              <w:smallCaps w:val="0"/>
-              <w:noProof/>
-            </w:rPr>
-          </w:r>
-          <w:r>
-            <w:rPr>
-              <w:rFonts w:cs="Times New Roman"/>
-              <w:smallCaps w:val="0"/>
-              <w:noProof/>
-            </w:rPr>
-            <w:fldChar w:fldCharType="separate"/>
-          </w:r>
-          <w:r>
-            <w:rPr>
-              <w:rFonts w:cs="Times New Roman"/>
-              <w:smallCaps w:val="0"/>
-              <w:noProof/>
-            </w:rPr>
-            <w:t>3</w:t>
-          </w:r>
-          <w:r>
-            <w:rPr>
-              <w:rFonts w:cs="Times New Roman"/>
-              <w:smallCaps w:val="0"/>
-              <w:noProof/>
-            </w:rPr>
-            <w:fldChar w:fldCharType="end"/>
+            <w:t>iii</w:t>
           </w:r>
         </w:p>
         <w:p>
@@ -3199,6 +1791,14 @@
               <w:smallCaps w:val="0"/>
               <w:noProof/>
             </w:rPr>
+            <w:t>………………………………………………………………………………...</w:t>
+          </w:r>
+          <w:r>
+            <w:rPr>
+              <w:rFonts w:cs="Times New Roman"/>
+              <w:smallCaps w:val="0"/>
+              <w:noProof/>
+            </w:rPr>
             <w:tab/>
           </w:r>
           <w:r>
@@ -3207,46 +1807,7 @@
               <w:smallCaps w:val="0"/>
               <w:noProof/>
             </w:rPr>
-            <w:fldChar w:fldCharType="begin"/>
-          </w:r>
-          <w:r>
-            <w:rPr>
-              <w:rFonts w:cs="Times New Roman"/>
-              <w:smallCaps w:val="0"/>
-              <w:noProof/>
-            </w:rPr>
-            <w:instrText xml:space="preserve"> PAGEREF _Toc128737709 \h </w:instrText>
-          </w:r>
-          <w:r>
-            <w:rPr>
-              <w:rFonts w:cs="Times New Roman"/>
-              <w:smallCaps w:val="0"/>
-              <w:noProof/>
-            </w:rPr>
-          </w:r>
-          <w:r>
-            <w:rPr>
-              <w:rFonts w:cs="Times New Roman"/>
-              <w:smallCaps w:val="0"/>
-              <w:noProof/>
-            </w:rPr>
-            <w:fldChar w:fldCharType="separate"/>
-          </w:r>
-          <w:r>
-            <w:rPr>
-              <w:rFonts w:cs="Times New Roman"/>
-              <w:smallCaps w:val="0"/>
-              <w:noProof/>
-            </w:rPr>
-            <w:t>4</w:t>
-          </w:r>
-          <w:r>
-            <w:rPr>
-              <w:rFonts w:cs="Times New Roman"/>
-              <w:smallCaps w:val="0"/>
-              <w:noProof/>
-            </w:rPr>
-            <w:fldChar w:fldCharType="end"/>
+            <w:t>iv</w:t>
           </w:r>
         </w:p>
         <w:p>
@@ -3279,6 +1840,14 @@
               <w:smallCaps w:val="0"/>
               <w:noProof/>
             </w:rPr>
+            <w:t>………………………………………………………………………...</w:t>
+          </w:r>
+          <w:r>
+            <w:rPr>
+              <w:rFonts w:cs="Times New Roman"/>
+              <w:smallCaps w:val="0"/>
+              <w:noProof/>
+            </w:rPr>
             <w:tab/>
           </w:r>
           <w:r>
@@ -3287,46 +1856,7 @@
               <w:smallCaps w:val="0"/>
               <w:noProof/>
             </w:rPr>
-            <w:fldChar w:fldCharType="begin"/>
-          </w:r>
-          <w:r>
-            <w:rPr>
-              <w:rFonts w:cs="Times New Roman"/>
-              <w:smallCaps w:val="0"/>
-              <w:noProof/>
-            </w:rPr>
-            <w:instrText xml:space="preserve"> PAGEREF _Toc128737710 \h </w:instrText>
-          </w:r>
-          <w:r>
-            <w:rPr>
-              <w:rFonts w:cs="Times New Roman"/>
-              <w:smallCaps w:val="0"/>
-              <w:noProof/>
-            </w:rPr>
-          </w:r>
-          <w:r>
-            <w:rPr>
-              <w:rFonts w:cs="Times New Roman"/>
-              <w:smallCaps w:val="0"/>
-              <w:noProof/>
-            </w:rPr>
-            <w:fldChar w:fldCharType="separate"/>
-          </w:r>
-          <w:r>
-            <w:rPr>
-              <w:rFonts w:cs="Times New Roman"/>
-              <w:smallCaps w:val="0"/>
-              <w:noProof/>
-            </w:rPr>
-            <w:t>5</w:t>
-          </w:r>
-          <w:r>
-            <w:rPr>
-              <w:rFonts w:cs="Times New Roman"/>
-              <w:smallCaps w:val="0"/>
-              <w:noProof/>
-            </w:rPr>
-            <w:fldChar w:fldCharType="end"/>
+            <w:t>v</w:t>
           </w:r>
         </w:p>
         <w:p>
@@ -3359,6 +1889,14 @@
               <w:smallCaps w:val="0"/>
               <w:noProof/>
             </w:rPr>
+            <w:t>…………………………………………………………………………………...</w:t>
+          </w:r>
+          <w:r>
+            <w:rPr>
+              <w:rFonts w:cs="Times New Roman"/>
+              <w:smallCaps w:val="0"/>
+              <w:noProof/>
+            </w:rPr>
             <w:tab/>
           </w:r>
           <w:r>
@@ -3367,46 +1905,7 @@
               <w:smallCaps w:val="0"/>
               <w:noProof/>
             </w:rPr>
-            <w:fldChar w:fldCharType="begin"/>
-          </w:r>
-          <w:r>
-            <w:rPr>
-              <w:rFonts w:cs="Times New Roman"/>
-              <w:smallCaps w:val="0"/>
-              <w:noProof/>
-            </w:rPr>
-            <w:instrText xml:space="preserve"> PAGEREF _Toc128737711 \h </w:instrText>
-          </w:r>
-          <w:r>
-            <w:rPr>
-              <w:rFonts w:cs="Times New Roman"/>
-              <w:smallCaps w:val="0"/>
-              <w:noProof/>
-            </w:rPr>
-          </w:r>
-          <w:r>
-            <w:rPr>
-              <w:rFonts w:cs="Times New Roman"/>
-              <w:smallCaps w:val="0"/>
-              <w:noProof/>
-            </w:rPr>
-            <w:fldChar w:fldCharType="separate"/>
-          </w:r>
-          <w:r>
-            <w:rPr>
-              <w:rFonts w:cs="Times New Roman"/>
-              <w:smallCaps w:val="0"/>
-              <w:noProof/>
-            </w:rPr>
-            <w:t>6</w:t>
-          </w:r>
-          <w:r>
-            <w:rPr>
-              <w:rFonts w:cs="Times New Roman"/>
-              <w:smallCaps w:val="0"/>
-              <w:noProof/>
-            </w:rPr>
-            <w:fldChar w:fldCharType="end"/>
+            <w:t>vi</w:t>
           </w:r>
         </w:p>
         <w:p>
@@ -3417,12 +1916,9 @@
             </w:tabs>
             <w:spacing w:after="120"/>
             <w:rPr>
-              <w:rFonts w:eastAsiaTheme="minorEastAsia" w:cs="Times New Roman"/>
-              <w:bCs w:val="0"/>
-              <w:smallCaps w:val="0"/>
-              <w:noProof/>
-              <w:sz w:val="22"/>
-              <w:szCs w:val="22"/>
+              <w:rFonts w:cs="Times New Roman"/>
+              <w:smallCaps w:val="0"/>
+              <w:noProof/>
             </w:rPr>
           </w:pPr>
           <w:r>
@@ -3439,6 +1935,14 @@
               <w:smallCaps w:val="0"/>
               <w:noProof/>
             </w:rPr>
+            <w:t>………………………………………………………………………...</w:t>
+          </w:r>
+          <w:r>
+            <w:rPr>
+              <w:rFonts w:cs="Times New Roman"/>
+              <w:smallCaps w:val="0"/>
+              <w:noProof/>
+            </w:rPr>
             <w:tab/>
           </w:r>
           <w:r>
@@ -3447,46 +1951,7 @@
               <w:smallCaps w:val="0"/>
               <w:noProof/>
             </w:rPr>
-            <w:fldChar w:fldCharType="begin"/>
-          </w:r>
-          <w:r>
-            <w:rPr>
-              <w:rFonts w:cs="Times New Roman"/>
-              <w:smallCaps w:val="0"/>
-              <w:noProof/>
-            </w:rPr>
-            <w:instrText xml:space="preserve"> PAGEREF _Toc128737712 \h </w:instrText>
-          </w:r>
-          <w:r>
-            <w:rPr>
-              <w:rFonts w:cs="Times New Roman"/>
-              <w:smallCaps w:val="0"/>
-              <w:noProof/>
-            </w:rPr>
-          </w:r>
-          <w:r>
-            <w:rPr>
-              <w:rFonts w:cs="Times New Roman"/>
-              <w:smallCaps w:val="0"/>
-              <w:noProof/>
-            </w:rPr>
-            <w:fldChar w:fldCharType="separate"/>
-          </w:r>
-          <w:r>
-            <w:rPr>
-              <w:rFonts w:cs="Times New Roman"/>
-              <w:smallCaps w:val="0"/>
-              <w:noProof/>
-            </w:rPr>
-            <w:t>7</w:t>
-          </w:r>
-          <w:r>
-            <w:rPr>
-              <w:rFonts w:cs="Times New Roman"/>
-              <w:smallCaps w:val="0"/>
-              <w:noProof/>
-            </w:rPr>
-            <w:fldChar w:fldCharType="end"/>
+            <w:t>vii</w:t>
           </w:r>
         </w:p>
         <w:p>
@@ -3511,7 +1976,15 @@
               <w:smallCaps w:val="0"/>
               <w:noProof/>
             </w:rPr>
-            <w:t>Chapter One</w:t>
+            <w:t>List of figures</w:t>
+          </w:r>
+          <w:r>
+            <w:rPr>
+              <w:rFonts w:cs="Times New Roman"/>
+              <w:smallCaps w:val="0"/>
+              <w:noProof/>
+            </w:rPr>
+            <w:t>……………………………………………………………………………</w:t>
           </w:r>
           <w:r>
             <w:rPr>
@@ -3527,46 +2000,7 @@
               <w:smallCaps w:val="0"/>
               <w:noProof/>
             </w:rPr>
-            <w:fldChar w:fldCharType="begin"/>
-          </w:r>
-          <w:r>
-            <w:rPr>
-              <w:rFonts w:cs="Times New Roman"/>
-              <w:smallCaps w:val="0"/>
-              <w:noProof/>
-            </w:rPr>
-            <w:instrText xml:space="preserve"> PAGEREF _Toc128737713 \h </w:instrText>
-          </w:r>
-          <w:r>
-            <w:rPr>
-              <w:rFonts w:cs="Times New Roman"/>
-              <w:smallCaps w:val="0"/>
-              <w:noProof/>
-            </w:rPr>
-          </w:r>
-          <w:r>
-            <w:rPr>
-              <w:rFonts w:cs="Times New Roman"/>
-              <w:smallCaps w:val="0"/>
-              <w:noProof/>
-            </w:rPr>
-            <w:fldChar w:fldCharType="separate"/>
-          </w:r>
-          <w:r>
-            <w:rPr>
-              <w:rFonts w:cs="Times New Roman"/>
-              <w:smallCaps w:val="0"/>
-              <w:noProof/>
-            </w:rPr>
-            <w:t>8</w:t>
-          </w:r>
-          <w:r>
-            <w:rPr>
-              <w:rFonts w:cs="Times New Roman"/>
-              <w:smallCaps w:val="0"/>
-              <w:noProof/>
-            </w:rPr>
-            <w:fldChar w:fldCharType="end"/>
+            <w:t>viii</w:t>
           </w:r>
         </w:p>
         <w:p>
@@ -3591,11 +2025,64 @@
               <w:smallCaps w:val="0"/>
               <w:noProof/>
             </w:rPr>
+            <w:t>CHAPTER ONE</w:t>
+          </w:r>
+          <w:r>
+            <w:rPr>
+              <w:rFonts w:cs="Times New Roman"/>
+              <w:smallCaps w:val="0"/>
+              <w:noProof/>
+            </w:rPr>
+            <w:t>…………………………………………………………………………..</w:t>
+          </w:r>
+          <w:r>
+            <w:rPr>
+              <w:rFonts w:cs="Times New Roman"/>
+              <w:smallCaps w:val="0"/>
+              <w:noProof/>
+            </w:rPr>
+            <w:tab/>
+          </w:r>
+          <w:r>
+            <w:rPr>
+              <w:rFonts w:cs="Times New Roman"/>
+              <w:smallCaps w:val="0"/>
+              <w:noProof/>
+            </w:rPr>
+            <w:t>1</w:t>
+          </w:r>
+        </w:p>
+        <w:p>
+          <w:pPr>
+            <w:pStyle w:val="TOC1"/>
+            <w:tabs>
+              <w:tab w:val="right" w:pos="9350"/>
+            </w:tabs>
+            <w:spacing w:after="120"/>
+            <w:rPr>
+              <w:rFonts w:cs="Times New Roman"/>
+              <w:noProof/>
+            </w:rPr>
+          </w:pPr>
+          <w:r>
+            <w:rPr>
+              <w:rFonts w:cs="Times New Roman"/>
+              <w:smallCaps w:val="0"/>
+              <w:noProof/>
+            </w:rPr>
             <w:t>Introduction</w:t>
           </w:r>
           <w:r>
             <w:rPr>
               <w:rFonts w:cs="Times New Roman"/>
+              <w:smallCaps w:val="0"/>
+              <w:noProof/>
+            </w:rPr>
+            <w:t>………………………………………………………………………………..</w:t>
+          </w:r>
+          <w:r>
+            <w:rPr>
+              <w:rFonts w:cs="Times New Roman"/>
               <w:noProof/>
             </w:rPr>
             <w:tab/>
@@ -3605,47 +2092,582 @@
               <w:rFonts w:cs="Times New Roman"/>
               <w:noProof/>
             </w:rPr>
-            <w:fldChar w:fldCharType="begin"/>
-          </w:r>
-          <w:r>
-            <w:rPr>
-              <w:rFonts w:cs="Times New Roman"/>
-              <w:noProof/>
-            </w:rPr>
-            <w:instrText xml:space="preserve"> PAGEREF _Toc128737714 \h </w:instrText>
-          </w:r>
-          <w:r>
-            <w:rPr>
-              <w:rFonts w:cs="Times New Roman"/>
-              <w:noProof/>
-            </w:rPr>
-          </w:r>
-          <w:r>
-            <w:rPr>
-              <w:rFonts w:cs="Times New Roman"/>
-              <w:noProof/>
-            </w:rPr>
-            <w:fldChar w:fldCharType="separate"/>
-          </w:r>
-          <w:r>
-            <w:rPr>
-              <w:rFonts w:cs="Times New Roman"/>
-              <w:noProof/>
-            </w:rPr>
+            <w:t>1</w:t>
+          </w:r>
+        </w:p>
+        <w:p>
+          <w:pPr>
+            <w:pStyle w:val="TOC1"/>
+            <w:tabs>
+              <w:tab w:val="right" w:pos="9350"/>
+            </w:tabs>
+            <w:spacing w:after="120"/>
+            <w:rPr>
+              <w:rFonts w:cs="Times New Roman"/>
+              <w:smallCaps w:val="0"/>
+              <w:noProof/>
+            </w:rPr>
+          </w:pPr>
+          <w:r>
+            <w:rPr>
+              <w:rFonts w:cs="Times New Roman"/>
+              <w:smallCaps w:val="0"/>
+              <w:noProof/>
+            </w:rPr>
+            <w:t xml:space="preserve">1.1 </w:t>
+          </w:r>
+          <w:r>
+            <w:rPr>
+              <w:rFonts w:cs="Times New Roman"/>
+              <w:smallCaps w:val="0"/>
+              <w:noProof/>
+            </w:rPr>
+            <w:t>Backround of study</w:t>
+          </w:r>
+          <w:r>
+            <w:rPr>
+              <w:rFonts w:cs="Times New Roman"/>
+              <w:smallCaps w:val="0"/>
+              <w:noProof/>
+            </w:rPr>
+            <w:t>………………………………………………………………</w:t>
+          </w:r>
+          <w:r>
+            <w:rPr>
+              <w:rFonts w:cs="Times New Roman"/>
+              <w:smallCaps w:val="0"/>
+              <w:noProof/>
+            </w:rPr>
+            <w:t>........</w:t>
+          </w:r>
+          <w:r>
+            <w:rPr>
+              <w:rFonts w:cs="Times New Roman"/>
+              <w:smallCaps w:val="0"/>
+              <w:noProof/>
+            </w:rPr>
+            <w:tab/>
+          </w:r>
+          <w:r>
+            <w:rPr>
+              <w:rFonts w:cs="Times New Roman"/>
+              <w:smallCaps w:val="0"/>
+              <w:noProof/>
+            </w:rPr>
+            <w:t>1</w:t>
+          </w:r>
+        </w:p>
+        <w:p>
+          <w:pPr>
+            <w:pStyle w:val="TOC1"/>
+            <w:tabs>
+              <w:tab w:val="right" w:pos="9350"/>
+            </w:tabs>
+            <w:spacing w:after="120"/>
+            <w:rPr>
+              <w:rFonts w:cs="Times New Roman"/>
+              <w:smallCaps w:val="0"/>
+              <w:noProof/>
+            </w:rPr>
+          </w:pPr>
+          <w:r>
+            <w:rPr>
+              <w:rFonts w:cs="Times New Roman"/>
+              <w:smallCaps w:val="0"/>
+              <w:noProof/>
+            </w:rPr>
+            <w:t xml:space="preserve">1.2 </w:t>
+          </w:r>
+          <w:r>
+            <w:rPr>
+              <w:rFonts w:cs="Times New Roman"/>
+              <w:smallCaps w:val="0"/>
+              <w:noProof/>
+            </w:rPr>
+            <w:t>Problem Statement</w:t>
+          </w:r>
+          <w:r>
+            <w:rPr>
+              <w:rFonts w:cs="Times New Roman"/>
+              <w:smallCaps w:val="0"/>
+              <w:noProof/>
+            </w:rPr>
+            <w:t>……………………………………………………………………</w:t>
+          </w:r>
+          <w:r>
+            <w:rPr>
+              <w:rFonts w:cs="Times New Roman"/>
+              <w:smallCaps w:val="0"/>
+              <w:noProof/>
+            </w:rPr>
+            <w:tab/>
+          </w:r>
+          <w:r>
+            <w:rPr>
+              <w:rFonts w:cs="Times New Roman"/>
+              <w:smallCaps w:val="0"/>
+              <w:noProof/>
+            </w:rPr>
+            <w:t>1</w:t>
+          </w:r>
+        </w:p>
+        <w:p>
+          <w:pPr>
+            <w:pStyle w:val="TOC1"/>
+            <w:tabs>
+              <w:tab w:val="right" w:pos="9350"/>
+            </w:tabs>
+            <w:spacing w:after="120"/>
+            <w:rPr>
+              <w:rFonts w:cs="Times New Roman"/>
+              <w:smallCaps w:val="0"/>
+              <w:noProof/>
+            </w:rPr>
+          </w:pPr>
+          <w:r>
+            <w:rPr>
+              <w:rFonts w:cs="Times New Roman"/>
+              <w:smallCaps w:val="0"/>
+              <w:noProof/>
+            </w:rPr>
+            <w:t>1.3</w:t>
+          </w:r>
+          <w:r>
+            <w:rPr>
+              <w:rFonts w:cs="Times New Roman"/>
+              <w:smallCaps w:val="0"/>
+              <w:noProof/>
+            </w:rPr>
+            <w:t xml:space="preserve"> </w:t>
+          </w:r>
+          <w:r>
+            <w:rPr>
+              <w:rFonts w:cs="Times New Roman"/>
+              <w:smallCaps w:val="0"/>
+              <w:noProof/>
+            </w:rPr>
+            <w:t>Aim and objectives</w:t>
+          </w:r>
+          <w:r>
+            <w:rPr>
+              <w:rFonts w:cs="Times New Roman"/>
+              <w:smallCaps w:val="0"/>
+              <w:noProof/>
+            </w:rPr>
+            <w:t>…………………………………………………………………...</w:t>
+          </w:r>
+          <w:r>
+            <w:rPr>
+              <w:rFonts w:cs="Times New Roman"/>
+              <w:smallCaps w:val="0"/>
+              <w:noProof/>
+            </w:rPr>
+            <w:t>.</w:t>
+          </w:r>
+          <w:r>
+            <w:rPr>
+              <w:rFonts w:cs="Times New Roman"/>
+              <w:smallCaps w:val="0"/>
+              <w:noProof/>
+            </w:rPr>
+            <w:tab/>
+          </w:r>
+          <w:r>
+            <w:rPr>
+              <w:rFonts w:cs="Times New Roman"/>
+              <w:smallCaps w:val="0"/>
+              <w:noProof/>
+            </w:rPr>
+            <w:t>2</w:t>
+          </w:r>
+        </w:p>
+        <w:p>
+          <w:pPr>
+            <w:pStyle w:val="TOC1"/>
+            <w:tabs>
+              <w:tab w:val="right" w:pos="9350"/>
+            </w:tabs>
+            <w:spacing w:after="120"/>
+            <w:rPr>
+              <w:rFonts w:cs="Times New Roman"/>
+              <w:smallCaps w:val="0"/>
+              <w:noProof/>
+            </w:rPr>
+          </w:pPr>
+          <w:r>
+            <w:rPr>
+              <w:rFonts w:cs="Times New Roman"/>
+              <w:smallCaps w:val="0"/>
+              <w:noProof/>
+            </w:rPr>
+            <w:t xml:space="preserve">1.4 </w:t>
+          </w:r>
+          <w:r>
+            <w:rPr>
+              <w:rFonts w:cs="Times New Roman"/>
+              <w:smallCaps w:val="0"/>
+              <w:noProof/>
+            </w:rPr>
+            <w:t>Significance of project</w:t>
+          </w:r>
+          <w:r>
+            <w:rPr>
+              <w:rFonts w:cs="Times New Roman"/>
+              <w:smallCaps w:val="0"/>
+              <w:noProof/>
+            </w:rPr>
+            <w:t>……………………………………………………………</w:t>
+          </w:r>
+          <w:r>
+            <w:rPr>
+              <w:rFonts w:cs="Times New Roman"/>
+              <w:smallCaps w:val="0"/>
+              <w:noProof/>
+            </w:rPr>
+            <w:t>…...</w:t>
+          </w:r>
+          <w:r>
+            <w:rPr>
+              <w:rFonts w:cs="Times New Roman"/>
+              <w:smallCaps w:val="0"/>
+              <w:noProof/>
+            </w:rPr>
+            <w:tab/>
+          </w:r>
+          <w:r>
+            <w:rPr>
+              <w:rFonts w:cs="Times New Roman"/>
+              <w:smallCaps w:val="0"/>
+              <w:noProof/>
+            </w:rPr>
+            <w:t>3</w:t>
+          </w:r>
+        </w:p>
+        <w:p>
+          <w:pPr>
+            <w:pStyle w:val="TOC1"/>
+            <w:tabs>
+              <w:tab w:val="right" w:pos="9350"/>
+            </w:tabs>
+            <w:spacing w:after="120"/>
+            <w:rPr>
+              <w:rFonts w:cs="Times New Roman"/>
+              <w:smallCaps w:val="0"/>
+              <w:noProof/>
+            </w:rPr>
+          </w:pPr>
+          <w:r>
+            <w:rPr>
+              <w:rFonts w:cs="Times New Roman"/>
+              <w:smallCaps w:val="0"/>
+              <w:noProof/>
+            </w:rPr>
+            <w:t xml:space="preserve">1.5 </w:t>
+          </w:r>
+          <w:r>
+            <w:rPr>
+              <w:rFonts w:cs="Times New Roman"/>
+              <w:smallCaps w:val="0"/>
+              <w:noProof/>
+            </w:rPr>
+            <w:t xml:space="preserve">Scope of </w:t>
+          </w:r>
+          <w:r>
+            <w:rPr>
+              <w:rFonts w:cs="Times New Roman"/>
+              <w:smallCaps w:val="0"/>
+              <w:noProof/>
+            </w:rPr>
+            <w:t>project</w:t>
+          </w:r>
+          <w:r>
+            <w:rPr>
+              <w:rFonts w:cs="Times New Roman"/>
+              <w:smallCaps w:val="0"/>
+              <w:noProof/>
+            </w:rPr>
+            <w:t>………………………………………………………………………</w:t>
+          </w:r>
+          <w:r>
+            <w:rPr>
+              <w:rFonts w:cs="Times New Roman"/>
+              <w:smallCaps w:val="0"/>
+              <w:noProof/>
+            </w:rPr>
+            <w:t>.3</w:t>
+          </w:r>
+        </w:p>
+        <w:p>
+          <w:pPr>
+            <w:pStyle w:val="TOC1"/>
+            <w:tabs>
+              <w:tab w:val="right" w:pos="9350"/>
+            </w:tabs>
+            <w:spacing w:after="120"/>
+            <w:rPr>
+              <w:rFonts w:cs="Times New Roman"/>
+              <w:smallCaps w:val="0"/>
+              <w:noProof/>
+            </w:rPr>
+          </w:pPr>
+          <w:r>
+            <w:rPr>
+              <w:rFonts w:cs="Times New Roman"/>
+              <w:smallCaps w:val="0"/>
+              <w:noProof/>
+            </w:rPr>
+            <w:t xml:space="preserve">1.6 </w:t>
+          </w:r>
+          <w:r>
+            <w:rPr>
+              <w:rFonts w:cs="Times New Roman"/>
+              <w:smallCaps w:val="0"/>
+              <w:noProof/>
+            </w:rPr>
+            <w:t>Project outline</w:t>
+          </w:r>
+          <w:r>
+            <w:rPr>
+              <w:rFonts w:cs="Times New Roman"/>
+              <w:smallCaps w:val="0"/>
+              <w:noProof/>
+            </w:rPr>
+            <w:t>………………………………………………………………………...</w:t>
+          </w:r>
+          <w:r>
+            <w:rPr>
+              <w:rFonts w:cs="Times New Roman"/>
+              <w:smallCaps w:val="0"/>
+              <w:noProof/>
+            </w:rPr>
+            <w:tab/>
+          </w:r>
+          <w:r>
+            <w:rPr>
+              <w:rFonts w:cs="Times New Roman"/>
+              <w:smallCaps w:val="0"/>
+              <w:noProof/>
+            </w:rPr>
+            <w:t>4</w:t>
+          </w:r>
+        </w:p>
+        <w:p>
+          <w:r>
+            <w:t>CHAPTER TWO………………………………………………………………………….5</w:t>
+          </w:r>
+        </w:p>
+        <w:p>
+          <w:r>
+            <w:t>Literature Review…………………………………………………………………………5</w:t>
+          </w:r>
+        </w:p>
+        <w:p>
+          <w:pPr>
+            <w:jc w:val="left"/>
+          </w:pPr>
+          <w:r>
+            <w:rPr>
+              <w:sz w:val="28"/>
+              <w:szCs w:val="28"/>
+            </w:rPr>
+            <w:t xml:space="preserve">2.1 </w:t>
+          </w:r>
+          <w:r>
+            <w:rPr>
+              <w:sz w:val="28"/>
+              <w:szCs w:val="28"/>
+            </w:rPr>
+            <w:t>Theory of Digital Logic G</w:t>
+          </w:r>
+          <w:r>
+            <w:rPr>
+              <w:sz w:val="28"/>
+              <w:szCs w:val="28"/>
+            </w:rPr>
+            <w:t>ate</w:t>
+          </w:r>
+          <w:r>
+            <w:rPr>
+              <w:sz w:val="28"/>
+              <w:szCs w:val="28"/>
+            </w:rPr>
+            <w:t xml:space="preserve"> </w:t>
+          </w:r>
+          <w:r>
+            <w:rPr>
+              <w:sz w:val="28"/>
+              <w:szCs w:val="28"/>
+            </w:rPr>
+            <w:t>Trainers</w:t>
+          </w:r>
+          <w:r>
+            <w:t xml:space="preserve"> </w:t>
+          </w:r>
+          <w:r>
+            <w:t>……………………………………………</w:t>
+          </w:r>
+          <w:r>
+            <w:t>5</w:t>
+          </w:r>
+        </w:p>
+        <w:p>
+          <w:pPr>
+            <w:jc w:val="left"/>
+          </w:pPr>
+          <w:r>
+            <w:rPr>
+              <w:sz w:val="28"/>
+              <w:szCs w:val="28"/>
+            </w:rPr>
+            <w:t xml:space="preserve">2.1.1 </w:t>
+          </w:r>
+          <w:r>
+            <w:rPr>
+              <w:sz w:val="28"/>
+              <w:szCs w:val="28"/>
+            </w:rPr>
+            <w:t>Key concepts involved in digital logic gate trainer</w:t>
+          </w:r>
+          <w:r>
+            <w:rPr>
+              <w:sz w:val="28"/>
+              <w:szCs w:val="28"/>
+            </w:rPr>
+            <w:t xml:space="preserve"> ………………………….</w:t>
+          </w:r>
+          <w:bookmarkStart w:id="11" w:name="_GoBack"/>
+          <w:bookmarkEnd w:id="11"/>
+          <w:r>
+            <w:t>6</w:t>
+          </w:r>
+        </w:p>
+        <w:p>
+          <w:pPr>
+            <w:jc w:val="left"/>
+            <w:rPr>
+              <w:sz w:val="28"/>
+              <w:szCs w:val="28"/>
+            </w:rPr>
+          </w:pPr>
+          <w:r>
+            <w:rPr>
+              <w:sz w:val="28"/>
+              <w:szCs w:val="28"/>
+            </w:rPr>
+            <w:t>2.2 Review of related literatures</w:t>
+          </w:r>
+          <w:r>
+            <w:rPr>
+              <w:sz w:val="28"/>
+              <w:szCs w:val="28"/>
+            </w:rPr>
+            <w:t xml:space="preserve"> …………………………………………………...</w:t>
+          </w:r>
+          <w:r>
+            <w:t>6</w:t>
+          </w:r>
+        </w:p>
+        <w:p>
+          <w:pPr>
+            <w:jc w:val="left"/>
+            <w:rPr>
+              <w:sz w:val="28"/>
+              <w:szCs w:val="28"/>
+            </w:rPr>
+          </w:pPr>
+          <w:r>
+            <w:rPr>
+              <w:sz w:val="28"/>
+              <w:szCs w:val="28"/>
+            </w:rPr>
+            <w:t>2.3</w:t>
+          </w:r>
+          <w:r>
+            <w:rPr>
+              <w:sz w:val="28"/>
+              <w:szCs w:val="28"/>
+            </w:rPr>
+            <w:t xml:space="preserve"> </w:t>
+          </w:r>
+          <w:r>
+            <w:rPr>
+              <w:sz w:val="28"/>
+              <w:szCs w:val="28"/>
+            </w:rPr>
+            <w:t>Summary of the Reviewed Literatures</w:t>
+          </w:r>
+          <w:r>
+            <w:rPr>
+              <w:sz w:val="28"/>
+              <w:szCs w:val="28"/>
+            </w:rPr>
+            <w:t xml:space="preserve"> ………………………………………...</w:t>
+          </w:r>
+          <w:r>
+            <w:t>7</w:t>
+          </w:r>
+        </w:p>
+        <w:p>
+          <w:pPr>
+            <w:jc w:val="left"/>
+            <w:rPr>
+              <w:sz w:val="28"/>
+              <w:szCs w:val="28"/>
+            </w:rPr>
+          </w:pPr>
+          <w:r>
+            <w:rPr>
+              <w:sz w:val="28"/>
+              <w:szCs w:val="28"/>
+            </w:rPr>
+            <w:lastRenderedPageBreak/>
+            <w:t>2.4</w:t>
+          </w:r>
+          <w:r>
+            <w:rPr>
+              <w:sz w:val="28"/>
+              <w:szCs w:val="28"/>
+            </w:rPr>
+            <w:t xml:space="preserve"> </w:t>
+          </w:r>
+          <w:r>
+            <w:rPr>
+              <w:sz w:val="28"/>
+              <w:szCs w:val="28"/>
+            </w:rPr>
+            <w:t>Literature</w:t>
+          </w:r>
+          <w:r>
+            <w:rPr>
+              <w:sz w:val="28"/>
+              <w:szCs w:val="28"/>
+            </w:rPr>
+            <w:t xml:space="preserve"> gap</w:t>
+          </w:r>
+          <w:r>
+            <w:rPr>
+              <w:sz w:val="28"/>
+              <w:szCs w:val="28"/>
+            </w:rPr>
+            <w:t>s</w:t>
+          </w:r>
+          <w:r>
+            <w:rPr>
+              <w:sz w:val="28"/>
+              <w:szCs w:val="28"/>
+            </w:rPr>
+            <w:t xml:space="preserve"> ....................................................................................................</w:t>
+          </w:r>
+          <w:r>
             <w:t>8</w:t>
           </w:r>
-          <w:r>
-            <w:rPr>
-              <w:rFonts w:cs="Times New Roman"/>
-              <w:noProof/>
-            </w:rPr>
-            <w:fldChar w:fldCharType="end"/>
-          </w:r>
-        </w:p>
-        <w:p>
-          <w:pPr>
-            <w:rPr>
-              <w:rFonts w:cs="Times New Roman"/>
+        </w:p>
+        <w:p/>
+        <w:p>
+          <w:pPr>
+            <w:rPr>
+              <w:sz w:val="28"/>
+              <w:szCs w:val="28"/>
             </w:rPr>
           </w:pPr>
           <w:r>
@@ -3666,6 +2688,13 @@
         </w:p>
         <w:p>
           <w:pPr>
+            <w:rPr>
+              <w:rFonts w:cs="Times New Roman"/>
+            </w:rPr>
+          </w:pPr>
+        </w:p>
+        <w:p>
+          <w:pPr>
             <w:spacing w:after="0"/>
             <w:jc w:val="center"/>
             <w:rPr>
@@ -3700,14 +2729,6 @@
         <w:lastRenderedPageBreak/>
         <w:t>list of figures</w:t>
       </w:r>
-    </w:p>
-    <w:p>
-      <w:pPr>
-        <w:pStyle w:val="Title"/>
-        <w:rPr>
-          <w:rFonts w:cs="Times New Roman"/>
-        </w:rPr>
-      </w:pPr>
     </w:p>
     <w:p>
       <w:pPr>
@@ -3886,8 +2907,8 @@
           <w:docGrid w:linePitch="360"/>
         </w:sectPr>
       </w:pPr>
-      <w:bookmarkStart w:id="11" w:name="_Toc128737713"/>
-      <w:bookmarkEnd w:id="11"/>
+      <w:bookmarkStart w:id="12" w:name="_Toc128737713"/>
+      <w:bookmarkEnd w:id="12"/>
     </w:p>
     <w:p>
       <w:pPr>
@@ -3904,14 +2925,14 @@
           <w:rFonts w:cs="Times New Roman"/>
         </w:rPr>
       </w:pPr>
-      <w:bookmarkStart w:id="12" w:name="_Toc128737714"/>
+      <w:bookmarkStart w:id="13" w:name="_Toc128737714"/>
       <w:r>
         <w:rPr>
           <w:rFonts w:cs="Times New Roman"/>
         </w:rPr>
         <w:t>introduction</w:t>
       </w:r>
-      <w:bookmarkEnd w:id="12"/>
+      <w:bookmarkEnd w:id="13"/>
     </w:p>
     <w:p>
       <w:pPr>
@@ -4616,10 +3637,10 @@
         <w:pStyle w:val="Heading2"/>
       </w:pPr>
       <w:r>
-        <w:t>Scope of th</w:t>
-      </w:r>
-      <w:r>
-        <w:t>e Work</w:t>
+        <w:t xml:space="preserve">Scope of </w:t>
+      </w:r>
+      <w:r>
+        <w:t>Project</w:t>
       </w:r>
     </w:p>
     <w:p>
@@ -4652,8 +3673,6 @@
       <w:pPr>
         <w:pStyle w:val="Heading2"/>
       </w:pPr>
-      <w:bookmarkStart w:id="13" w:name="_GoBack"/>
-      <w:bookmarkEnd w:id="13"/>
       <w:r>
         <w:lastRenderedPageBreak/>
         <w:t>Project Outline</w:t>
@@ -4742,21 +3761,7 @@
         <w:rPr>
           <w:rFonts w:cs="Times New Roman"/>
         </w:rPr>
-        <w:t xml:space="preserve"> the current literature and cutting-edge technologies pertinent to digital logic gate trainers. Additionally, the chapter highlights </w:t>
-      </w:r>
-      <w:proofErr w:type="gramStart"/>
-      <w:r>
-        <w:rPr>
-          <w:rFonts w:cs="Times New Roman"/>
-        </w:rPr>
-        <w:t>gaps</w:t>
-      </w:r>
-      <w:proofErr w:type="gramEnd"/>
-      <w:r>
-        <w:rPr>
-          <w:rFonts w:cs="Times New Roman"/>
-        </w:rPr>
-        <w:t xml:space="preserve"> in the literature</w:t>
+        <w:t xml:space="preserve"> the current literature and cutting-edge technologies pertinent to digital logic gate trainers. Additionally, the chapter highlights gaps in the literature</w:t>
       </w:r>
       <w:r>
         <w:rPr>
@@ -4978,6 +3983,299 @@
       </w:pPr>
       <w:r>
         <w:t>literature review</w:t>
+      </w:r>
+    </w:p>
+    <w:p>
+      <w:r>
+        <w:rPr>
+          <w:b/>
+          <w:sz w:val="28"/>
+          <w:szCs w:val="28"/>
+        </w:rPr>
+        <w:t>2.1</w:t>
+      </w:r>
+      <w:r>
+        <w:t xml:space="preserve"> </w:t>
+      </w:r>
+      <w:r>
+        <w:rPr>
+          <w:b/>
+          <w:sz w:val="28"/>
+          <w:szCs w:val="28"/>
+        </w:rPr>
+        <w:t>Theory of Digital Logic G</w:t>
+      </w:r>
+      <w:r>
+        <w:rPr>
+          <w:b/>
+          <w:sz w:val="28"/>
+          <w:szCs w:val="28"/>
+        </w:rPr>
+        <w:t>ate Trainers</w:t>
+      </w:r>
+    </w:p>
+    <w:p>
+      <w:r>
+        <w:t>A digital logic gate trainer is a device designed to teach students about digital logic circuits and the principles behind them. These trainers typically consist of a breadboard, a power supply, and a variety of logic gates such as AND, OR, and NOT gates that can be connected together to form more complex circuits. By allowing students to experiment with and manipulate these circuits, trainers can help them gain a deeper understandin</w:t>
+      </w:r>
+      <w:r>
+        <w:t>g of how digital systems work.[3</w:t>
+      </w:r>
+      <w:r>
+        <w:t>]</w:t>
+      </w:r>
+    </w:p>
+    <w:p>
+      <w:r>
+        <w:t>In addition to the basic logic gates, some digital logic gate trainers may include more advanced features, such as programmable logic devices (PLDs), which can be programmed to implement complex logic functions. The trainer may also include simulation software, which allows students to simulate logic circuits and observe their behavior before building them on the trainer.</w:t>
+      </w:r>
+    </w:p>
+    <w:p>
+      <w:r>
+        <w:t>One of the key benefits of digital logic gate trainers is that they allow students to experiment with and explore digital circuits in a hands-on way. This can help to reinforce concepts that might be difficult to grasp through theory alone, and can also help students to develop a more intuitive understanding of how digital systems work. Additionally, trainers can help to instill a sense of creativity and innovation in students, as they are able to design and build the</w:t>
+      </w:r>
+      <w:r>
+        <w:t>ir own circuits from scratch.[4</w:t>
+      </w:r>
+      <w:r>
+        <w:t>]</w:t>
+      </w:r>
+    </w:p>
+    <w:p>
+      <w:r>
+        <w:t>The theory of digital logic gate trainer can be applied in various electronic applications, including digital circuits, microprocessors, and computer systems. It is a crucial component of modern electronics and is essential for understanding the behavior and design of digital circuits.</w:t>
+      </w:r>
+    </w:p>
+    <w:p/>
+    <w:p>
+      <w:pPr>
+        <w:rPr>
+          <w:b/>
+          <w:sz w:val="28"/>
+          <w:szCs w:val="28"/>
+        </w:rPr>
+      </w:pPr>
+      <w:r>
+        <w:rPr>
+          <w:b/>
+          <w:sz w:val="28"/>
+          <w:szCs w:val="28"/>
+        </w:rPr>
+        <w:lastRenderedPageBreak/>
+        <w:t>2.1.1 Key concepts involved in digital logic gate trainer</w:t>
+      </w:r>
+    </w:p>
+    <w:p>
+      <w:r>
+        <w:t>[5</w:t>
+      </w:r>
+      <w:r>
+        <w:t xml:space="preserve">]The theory of digital logic gate trainer involves the following key concepts:  </w:t>
+      </w:r>
+    </w:p>
+    <w:p>
+      <w:pPr>
+        <w:numPr>
+          <w:ilvl w:val="0"/>
+          <w:numId w:val="21"/>
+        </w:numPr>
+        <w:spacing w:after="0"/>
+        <w:jc w:val="left"/>
+      </w:pPr>
+      <w:r>
+        <w:rPr>
+          <w:b/>
+        </w:rPr>
+        <w:t>Boolean algebra</w:t>
+      </w:r>
+      <w:r>
+        <w:t xml:space="preserve">: The algebraic system used to represent logical operations and functions using variables and logical operators such as AND, OR, and NOT.  </w:t>
+      </w:r>
+    </w:p>
+    <w:p>
+      <w:pPr>
+        <w:numPr>
+          <w:ilvl w:val="0"/>
+          <w:numId w:val="21"/>
+        </w:numPr>
+        <w:spacing w:after="0"/>
+        <w:jc w:val="left"/>
+      </w:pPr>
+      <w:r>
+        <w:rPr>
+          <w:b/>
+        </w:rPr>
+        <w:t>Logic gates</w:t>
+      </w:r>
+      <w:r>
+        <w:t xml:space="preserve">: The fundamental electronic components that implement logical functions, such as AND, OR, and NOT, and their variants such as NAND, NOR, and XOR.  </w:t>
+      </w:r>
+    </w:p>
+    <w:p>
+      <w:pPr>
+        <w:numPr>
+          <w:ilvl w:val="0"/>
+          <w:numId w:val="21"/>
+        </w:numPr>
+        <w:spacing w:after="0"/>
+        <w:jc w:val="left"/>
+      </w:pPr>
+      <w:r>
+        <w:rPr>
+          <w:b/>
+        </w:rPr>
+        <w:t>Truth tables</w:t>
+      </w:r>
+      <w:r>
+        <w:t xml:space="preserve">: A table used to represent the logical behavior of a gate or a circuit, showing the input and output values for each possible input combination.  </w:t>
+      </w:r>
+    </w:p>
+    <w:p>
+      <w:pPr>
+        <w:numPr>
+          <w:ilvl w:val="0"/>
+          <w:numId w:val="21"/>
+        </w:numPr>
+        <w:spacing w:after="0"/>
+        <w:jc w:val="left"/>
+      </w:pPr>
+      <w:r>
+        <w:rPr>
+          <w:b/>
+        </w:rPr>
+        <w:t>Combinational circuits</w:t>
+      </w:r>
+      <w:r>
+        <w:t xml:space="preserve">: Digital circuits that implement logical functions using logic gates, without any feedback or memory.  </w:t>
+      </w:r>
+    </w:p>
+    <w:p>
+      <w:pPr>
+        <w:numPr>
+          <w:ilvl w:val="0"/>
+          <w:numId w:val="21"/>
+        </w:numPr>
+        <w:spacing w:after="0"/>
+        <w:jc w:val="left"/>
+      </w:pPr>
+      <w:r>
+        <w:rPr>
+          <w:b/>
+        </w:rPr>
+        <w:t>Sequential circuits</w:t>
+      </w:r>
+      <w:r>
+        <w:t xml:space="preserve">: Digital circuits that implement logical functions using feedback and memory elements such as flip-flops, registers, and counters. </w:t>
+      </w:r>
+    </w:p>
+    <w:p>
+      <w:pPr>
+        <w:spacing w:after="0"/>
+        <w:ind w:left="720"/>
+        <w:jc w:val="left"/>
+      </w:pPr>
+    </w:p>
+    <w:p>
+      <w:pPr>
+        <w:rPr>
+          <w:sz w:val="28"/>
+          <w:szCs w:val="28"/>
+        </w:rPr>
+      </w:pPr>
+      <w:r>
+        <w:rPr>
+          <w:b/>
+          <w:sz w:val="28"/>
+          <w:szCs w:val="28"/>
+        </w:rPr>
+        <w:t>2.2 Review of related literatures</w:t>
+      </w:r>
+    </w:p>
+    <w:p>
+      <w:r>
+        <w:t>Several studies have investigated the effectiveness of digital logic gate trainers in enhancing students' understanding of digital electronics. A study by Singh and Arora (2018) found that using digital logic gate trainers significantly improved students' performance in digital electronics. Similarly, a study by Kumar et al. (2019) reported that the use of digital logic gate trainers improved students' practical skills and their ability to design and analyze digital circuits.</w:t>
+      </w:r>
+    </w:p>
+    <w:p>
+      <w:r>
+        <w:t>Furthermore, a study by Bhagat et al. (2019) compared the effectiveness of traditional teaching methods with the use of digital logic gate trainers in teaching digital electronics. The results showed that students who used digital logic gate trainers performed significantly better than those who received traditional classroom instruction.</w:t>
+      </w:r>
+    </w:p>
+    <w:p/>
+    <w:p>
+      <w:r>
+        <w:lastRenderedPageBreak/>
+        <w:t>In terms of the design and features of digital logic gate trainers, a study by Thakur and Laxmi (2017) proposed a low-cost digital logic gate trainer that uses Arduino microcontroller for circuit control and user interface. The trainer was found to be effective in teaching digital electronics to undergraduate students.</w:t>
+      </w:r>
+    </w:p>
+    <w:p>
+      <w:r>
+        <w:t>A study by Rathi and Gokhale (2017) examined the effectiveness of a digital logic gate trainer in teaching undergraduate students the basics of digital electronics. The results showed that students who used the trainer had a better understanding of digital circuits and were able to design and analyze them more effectively.</w:t>
+      </w:r>
+    </w:p>
+    <w:p>
+      <w:r>
+        <w:t>In a study by Saeed et al. (2019), the authors developed a low-cost digital logic gate trainer using an FPGA board and evaluated its effectiveness in teaching digital electronics to undergraduate students. The results showed that the trainer was effective in enhancing students' understanding of digital circuits and improving their practical skills.</w:t>
+      </w:r>
+    </w:p>
+    <w:p>
+      <w:r>
+        <w:t>A study by Kurnia et al. (2020) developed a digital logic gate trainer using a Raspberry Pi and evaluated its effectiveness in teaching digital electronics to high school students. The results showed that the trainer was effective in improving students' understanding of digital circuits and enhancing their practical skills.</w:t>
+      </w:r>
+    </w:p>
+    <w:p>
+      <w:r>
+        <w:t>In a study by Tresnasari et al. (2019), the authors developed a digital logic gate trainer using a microcontroller and evaluated its effectiveness in teaching digital electronics to undergraduate students. The results showed that the trainer was effective in improving students' understanding of digital circuits and enhancing their practical skills.</w:t>
+      </w:r>
+    </w:p>
+    <w:p/>
+    <w:p>
+      <w:pPr>
+        <w:rPr>
+          <w:b/>
+          <w:sz w:val="28"/>
+          <w:szCs w:val="28"/>
+        </w:rPr>
+      </w:pPr>
+      <w:r>
+        <w:rPr>
+          <w:b/>
+          <w:sz w:val="28"/>
+          <w:szCs w:val="28"/>
+        </w:rPr>
+        <w:t>2.3 Summary of the Reviewed Literatures</w:t>
+      </w:r>
+    </w:p>
+    <w:p>
+      <w:r>
+        <w:t xml:space="preserve">The literature review emphasizes the importance of hands-on learning in teaching digital electronics. Traditional classroom instruction may not be sufficient for students to fully understand the behavior and operation of digital circuits. Digital logic gate trainers provide students with the opportunity to design, build, and test circuits in a safe and controlled </w:t>
+      </w:r>
+      <w:r>
+        <w:lastRenderedPageBreak/>
+        <w:t>environment. This approach helps students gain practical experience, which enhances their understanding of digital electronics including Boolean algebra, logic gates and truth tables.</w:t>
+      </w:r>
+    </w:p>
+    <w:p>
+      <w:r>
+        <w:t>The literature also highlights the different types of digital logic gate trainers available. Some trainers use low-cost technology like microcontrollers or FPGA boards, while others use more advanced technology like Raspberry Pi. The design and features of trainers can vary, but they all aim to provide students with a hands-on learning experience.</w:t>
+      </w:r>
+    </w:p>
+    <w:p/>
+    <w:p>
+      <w:pPr>
+        <w:rPr>
+          <w:b/>
+          <w:sz w:val="28"/>
+          <w:szCs w:val="28"/>
+        </w:rPr>
+      </w:pPr>
+      <w:r>
+        <w:rPr>
+          <w:b/>
+          <w:sz w:val="28"/>
+          <w:szCs w:val="28"/>
+        </w:rPr>
+        <w:t>2.4 Literature gaps</w:t>
       </w:r>
     </w:p>
     <w:p/>
@@ -4995,13 +4293,16 @@
     <w:p/>
     <w:p/>
     <w:p/>
-    <w:p/>
-    <w:p/>
-    <w:p/>
-    <w:p/>
-    <w:p/>
-    <w:p>
-      <w:r>
+    <w:p>
+      <w:pPr>
+        <w:rPr>
+          <w:b/>
+        </w:rPr>
+      </w:pPr>
+      <w:r>
+        <w:rPr>
+          <w:b/>
+        </w:rPr>
         <w:lastRenderedPageBreak/>
         <w:t>References:</w:t>
       </w:r>
@@ -5018,36 +4319,7 @@
         <w:t xml:space="preserve"> </w:t>
       </w:r>
       <w:r>
-        <w:t xml:space="preserve">T. T. Contributor, “What is Logic Gate (and, or, XOR, not, </w:t>
-      </w:r>
-      <w:proofErr w:type="spellStart"/>
-      <w:r>
-        <w:t>Nand</w:t>
-      </w:r>
-      <w:proofErr w:type="spellEnd"/>
-      <w:r>
-        <w:t xml:space="preserve">, nor and </w:t>
-      </w:r>
-      <w:proofErr w:type="spellStart"/>
-      <w:r>
-        <w:t>xnor</w:t>
-      </w:r>
-      <w:proofErr w:type="spellEnd"/>
-      <w:proofErr w:type="gramStart"/>
-      <w:r>
-        <w:t>)?:</w:t>
-      </w:r>
-      <w:proofErr w:type="gramEnd"/>
-      <w:r>
-        <w:t xml:space="preserve"> Definition from </w:t>
-      </w:r>
-      <w:proofErr w:type="spellStart"/>
-      <w:r>
-        <w:t>TechTarget</w:t>
-      </w:r>
-      <w:proofErr w:type="spellEnd"/>
-      <w:r>
-        <w:t xml:space="preserve">,” </w:t>
+        <w:t xml:space="preserve">T. T. Contributor, “What is Logic Gate (and, or, XOR, not, Nand, nor and xnor)?: Definition from TechTarget,” </w:t>
       </w:r>
       <w:r>
         <w:rPr>
@@ -5077,25 +4349,101 @@
       <w:r>
         <w:t xml:space="preserve">S. Khan, “Development of digital logic trainer for student's experimentation,” </w:t>
       </w:r>
-      <w:proofErr w:type="spellStart"/>
       <w:r>
         <w:rPr>
           <w:i/>
           <w:iCs/>
         </w:rPr>
-        <w:t>shahrukh</w:t>
-      </w:r>
-      <w:proofErr w:type="spellEnd"/>
-      <w:r>
-        <w:rPr>
-          <w:i/>
-          <w:iCs/>
-        </w:rPr>
-        <w:t xml:space="preserve"> khan</w:t>
-      </w:r>
-      <w:r>
-        <w:t xml:space="preserve">, 15-Oct-2019. [Online]. Available: https://www.academia.edu/40630120/Development_of_Digital_Logic_Trainer_for_Students_Experimentation. [Accessed: 03-Apr-2023]. </w:t>
-      </w:r>
+        <w:t>shahrukh khan</w:t>
+      </w:r>
+      <w:r>
+        <w:t>, 15-Oct-2019. [Online]. Available: https://www.academia.edu/40630120/Development_of_Digital_Logic_Trainer_for_Students_Experiment</w:t>
+      </w:r>
+      <w:r>
+        <w:t>ation. [Accessed: 03-Apr-2023].</w:t>
+      </w:r>
+    </w:p>
+    <w:p>
+      <w:pPr>
+        <w:pStyle w:val="NormalWeb"/>
+        <w:ind w:left="567" w:hanging="567"/>
+      </w:pPr>
+      <w:r>
+        <w:t xml:space="preserve">[3] </w:t>
+      </w:r>
+      <w:r>
+        <w:t>Ruben Torres</w:t>
+      </w:r>
+      <w:r>
+        <w:t>, “</w:t>
+      </w:r>
+      <w:r>
+        <w:t>Digital Logic Gates Trainer: A Tool to Learn and Exper</w:t>
+      </w:r>
+      <w:r>
+        <w:t>iment with Logic Gates"</w:t>
+      </w:r>
+      <w:r>
+        <w:t xml:space="preserve"> et al. in IEEE Transactions on Education (2005)</w:t>
+      </w:r>
+      <w:r>
+        <w:t xml:space="preserve"> [Accessed: 11</w:t>
+      </w:r>
+      <w:r>
+        <w:t>-Apr-2023].</w:t>
+      </w:r>
+    </w:p>
+    <w:p>
+      <w:pPr>
+        <w:pStyle w:val="NormalWeb"/>
+        <w:ind w:left="567" w:hanging="567"/>
+      </w:pPr>
+      <w:r>
+        <w:t xml:space="preserve">[4] </w:t>
+      </w:r>
+      <w:r>
+        <w:t>Rohit Singh and Sanjay Singh</w:t>
+      </w:r>
+      <w:r>
+        <w:t>, “</w:t>
+      </w:r>
+      <w:r>
+        <w:t>Digital Logic Gate Trainer: A Hands-on Approach to Learning Digital Logic Circuits" in International Journal of Recent Technology and Engineering (2019)</w:t>
+      </w:r>
+      <w:r>
+        <w:t xml:space="preserve"> </w:t>
+      </w:r>
+      <w:r>
+        <w:t>[Accessed: 11-Apr-2023].</w:t>
+      </w:r>
+    </w:p>
+    <w:p>
+      <w:pPr>
+        <w:spacing w:after="0"/>
+        <w:jc w:val="left"/>
+      </w:pPr>
+      <w:r>
+        <w:t xml:space="preserve">[5] </w:t>
+      </w:r>
+      <w:r>
+        <w:t>Floyd, T. L. (2013). Digital fundamentals (10th ed.). Pearson Education.</w:t>
+      </w:r>
+    </w:p>
+    <w:p>
+      <w:pPr>
+        <w:spacing w:after="0"/>
+        <w:ind w:firstLine="720"/>
+        <w:jc w:val="left"/>
+      </w:pPr>
+      <w:r>
+        <w:t>[Accessed: 11-Apr-2023].</w:t>
+      </w:r>
+    </w:p>
+    <w:p>
+      <w:pPr>
+        <w:pStyle w:val="NormalWeb"/>
+        <w:ind w:left="567" w:hanging="567"/>
+      </w:pPr>
     </w:p>
     <w:p>
       <w:pPr>
@@ -5177,7 +4525,7 @@
           <w:rPr>
             <w:noProof/>
           </w:rPr>
-          <w:t>viii</w:t>
+          <w:t>vii</w:t>
         </w:r>
         <w:r>
           <w:fldChar w:fldCharType="end"/>
@@ -5280,7 +4628,7 @@
           <w:rPr>
             <w:noProof/>
           </w:rPr>
-          <w:t>4</w:t>
+          <w:t>9</w:t>
         </w:r>
         <w:r>
           <w:rPr>
@@ -6127,6 +5475,120 @@
     </w:lvl>
   </w:abstractNum>
   <w:abstractNum w:abstractNumId="7" w15:restartNumberingAfterBreak="0">
+    <w:nsid w:val="42CE2BAD"/>
+    <w:multiLevelType w:val="multilevel"/>
+    <w:tmpl w:val="11508D08"/>
+    <w:lvl w:ilvl="0">
+      <w:start w:val="1"/>
+      <w:numFmt w:val="decimal"/>
+      <w:lvlText w:val="%1."/>
+      <w:lvlJc w:val="left"/>
+      <w:pPr>
+        <w:ind w:left="720" w:hanging="360"/>
+      </w:pPr>
+      <w:rPr>
+        <w:b/>
+        <w:u w:val="none"/>
+      </w:rPr>
+    </w:lvl>
+    <w:lvl w:ilvl="1">
+      <w:start w:val="1"/>
+      <w:numFmt w:val="lowerLetter"/>
+      <w:lvlText w:val="%2."/>
+      <w:lvlJc w:val="left"/>
+      <w:pPr>
+        <w:ind w:left="1440" w:hanging="360"/>
+      </w:pPr>
+      <w:rPr>
+        <w:u w:val="none"/>
+      </w:rPr>
+    </w:lvl>
+    <w:lvl w:ilvl="2">
+      <w:start w:val="1"/>
+      <w:numFmt w:val="lowerRoman"/>
+      <w:lvlText w:val="%3."/>
+      <w:lvlJc w:val="right"/>
+      <w:pPr>
+        <w:ind w:left="2160" w:hanging="360"/>
+      </w:pPr>
+      <w:rPr>
+        <w:u w:val="none"/>
+      </w:rPr>
+    </w:lvl>
+    <w:lvl w:ilvl="3">
+      <w:start w:val="1"/>
+      <w:numFmt w:val="decimal"/>
+      <w:lvlText w:val="%4."/>
+      <w:lvlJc w:val="left"/>
+      <w:pPr>
+        <w:ind w:left="2880" w:hanging="360"/>
+      </w:pPr>
+      <w:rPr>
+        <w:u w:val="none"/>
+      </w:rPr>
+    </w:lvl>
+    <w:lvl w:ilvl="4">
+      <w:start w:val="1"/>
+      <w:numFmt w:val="lowerLetter"/>
+      <w:lvlText w:val="%5."/>
+      <w:lvlJc w:val="left"/>
+      <w:pPr>
+        <w:ind w:left="3600" w:hanging="360"/>
+      </w:pPr>
+      <w:rPr>
+        <w:u w:val="none"/>
+      </w:rPr>
+    </w:lvl>
+    <w:lvl w:ilvl="5">
+      <w:start w:val="1"/>
+      <w:numFmt w:val="lowerRoman"/>
+      <w:lvlText w:val="%6."/>
+      <w:lvlJc w:val="right"/>
+      <w:pPr>
+        <w:ind w:left="4320" w:hanging="360"/>
+      </w:pPr>
+      <w:rPr>
+        <w:u w:val="none"/>
+      </w:rPr>
+    </w:lvl>
+    <w:lvl w:ilvl="6">
+      <w:start w:val="1"/>
+      <w:numFmt w:val="decimal"/>
+      <w:lvlText w:val="%7."/>
+      <w:lvlJc w:val="left"/>
+      <w:pPr>
+        <w:ind w:left="5040" w:hanging="360"/>
+      </w:pPr>
+      <w:rPr>
+        <w:u w:val="none"/>
+      </w:rPr>
+    </w:lvl>
+    <w:lvl w:ilvl="7">
+      <w:start w:val="1"/>
+      <w:numFmt w:val="lowerLetter"/>
+      <w:lvlText w:val="%8."/>
+      <w:lvlJc w:val="left"/>
+      <w:pPr>
+        <w:ind w:left="5760" w:hanging="360"/>
+      </w:pPr>
+      <w:rPr>
+        <w:u w:val="none"/>
+      </w:rPr>
+    </w:lvl>
+    <w:lvl w:ilvl="8">
+      <w:start w:val="1"/>
+      <w:numFmt w:val="lowerRoman"/>
+      <w:lvlText w:val="%9."/>
+      <w:lvlJc w:val="right"/>
+      <w:pPr>
+        <w:ind w:left="6480" w:hanging="360"/>
+      </w:pPr>
+      <w:rPr>
+        <w:u w:val="none"/>
+      </w:rPr>
+    </w:lvl>
+  </w:abstractNum>
+  <w:abstractNum w:abstractNumId="8" w15:restartNumberingAfterBreak="0">
     <w:nsid w:val="5C306288"/>
     <w:multiLevelType w:val="multilevel"/>
     <w:tmpl w:val="6FACAD70"/>
@@ -6239,7 +5701,7 @@
       </w:pPr>
     </w:lvl>
   </w:abstractNum>
-  <w:abstractNum w:abstractNumId="8" w15:restartNumberingAfterBreak="0">
+  <w:abstractNum w:abstractNumId="9" w15:restartNumberingAfterBreak="0">
     <w:nsid w:val="68BB21EA"/>
     <w:multiLevelType w:val="multilevel"/>
     <w:tmpl w:val="CDDAD8A4"/>
@@ -6382,7 +5844,120 @@
       </w:rPr>
     </w:lvl>
   </w:abstractNum>
-  <w:abstractNum w:abstractNumId="9" w15:restartNumberingAfterBreak="0">
+  <w:abstractNum w:abstractNumId="10" w15:restartNumberingAfterBreak="0">
+    <w:nsid w:val="696E6F71"/>
+    <w:multiLevelType w:val="multilevel"/>
+    <w:tmpl w:val="1C4E21E8"/>
+    <w:lvl w:ilvl="0">
+      <w:start w:val="1"/>
+      <w:numFmt w:val="decimal"/>
+      <w:lvlText w:val="%1."/>
+      <w:lvlJc w:val="left"/>
+      <w:pPr>
+        <w:ind w:left="720" w:hanging="360"/>
+      </w:pPr>
+      <w:rPr>
+        <w:u w:val="none"/>
+      </w:rPr>
+    </w:lvl>
+    <w:lvl w:ilvl="1">
+      <w:start w:val="1"/>
+      <w:numFmt w:val="lowerLetter"/>
+      <w:lvlText w:val="%2."/>
+      <w:lvlJc w:val="left"/>
+      <w:pPr>
+        <w:ind w:left="1440" w:hanging="360"/>
+      </w:pPr>
+      <w:rPr>
+        <w:u w:val="none"/>
+      </w:rPr>
+    </w:lvl>
+    <w:lvl w:ilvl="2">
+      <w:start w:val="1"/>
+      <w:numFmt w:val="lowerRoman"/>
+      <w:lvlText w:val="%3."/>
+      <w:lvlJc w:val="right"/>
+      <w:pPr>
+        <w:ind w:left="2160" w:hanging="360"/>
+      </w:pPr>
+      <w:rPr>
+        <w:u w:val="none"/>
+      </w:rPr>
+    </w:lvl>
+    <w:lvl w:ilvl="3">
+      <w:start w:val="1"/>
+      <w:numFmt w:val="decimal"/>
+      <w:lvlText w:val="%4."/>
+      <w:lvlJc w:val="left"/>
+      <w:pPr>
+        <w:ind w:left="2880" w:hanging="360"/>
+      </w:pPr>
+      <w:rPr>
+        <w:u w:val="none"/>
+      </w:rPr>
+    </w:lvl>
+    <w:lvl w:ilvl="4">
+      <w:start w:val="1"/>
+      <w:numFmt w:val="lowerLetter"/>
+      <w:lvlText w:val="%5."/>
+      <w:lvlJc w:val="left"/>
+      <w:pPr>
+        <w:ind w:left="3600" w:hanging="360"/>
+      </w:pPr>
+      <w:rPr>
+        <w:u w:val="none"/>
+      </w:rPr>
+    </w:lvl>
+    <w:lvl w:ilvl="5">
+      <w:start w:val="1"/>
+      <w:numFmt w:val="lowerRoman"/>
+      <w:lvlText w:val="%6."/>
+      <w:lvlJc w:val="right"/>
+      <w:pPr>
+        <w:ind w:left="4320" w:hanging="360"/>
+      </w:pPr>
+      <w:rPr>
+        <w:u w:val="none"/>
+      </w:rPr>
+    </w:lvl>
+    <w:lvl w:ilvl="6">
+      <w:start w:val="1"/>
+      <w:numFmt w:val="decimal"/>
+      <w:lvlText w:val="%7."/>
+      <w:lvlJc w:val="left"/>
+      <w:pPr>
+        <w:ind w:left="5040" w:hanging="360"/>
+      </w:pPr>
+      <w:rPr>
+        <w:u w:val="none"/>
+      </w:rPr>
+    </w:lvl>
+    <w:lvl w:ilvl="7">
+      <w:start w:val="1"/>
+      <w:numFmt w:val="lowerLetter"/>
+      <w:lvlText w:val="%8."/>
+      <w:lvlJc w:val="left"/>
+      <w:pPr>
+        <w:ind w:left="5760" w:hanging="360"/>
+      </w:pPr>
+      <w:rPr>
+        <w:u w:val="none"/>
+      </w:rPr>
+    </w:lvl>
+    <w:lvl w:ilvl="8">
+      <w:start w:val="1"/>
+      <w:numFmt w:val="lowerRoman"/>
+      <w:lvlText w:val="%9."/>
+      <w:lvlJc w:val="right"/>
+      <w:pPr>
+        <w:ind w:left="6480" w:hanging="360"/>
+      </w:pPr>
+      <w:rPr>
+        <w:u w:val="none"/>
+      </w:rPr>
+    </w:lvl>
+  </w:abstractNum>
+  <w:abstractNum w:abstractNumId="11" w15:restartNumberingAfterBreak="0">
     <w:nsid w:val="74D275E8"/>
     <w:multiLevelType w:val="multilevel"/>
     <w:tmpl w:val="3AF645C0"/>
@@ -6564,7 +6139,7 @@
       </w:rPr>
     </w:lvl>
   </w:abstractNum>
-  <w:abstractNum w:abstractNumId="10" w15:restartNumberingAfterBreak="0">
+  <w:abstractNum w:abstractNumId="12" w15:restartNumberingAfterBreak="0">
     <w:nsid w:val="7E76442B"/>
     <w:multiLevelType w:val="multilevel"/>
     <w:tmpl w:val="2E8C2C34"/>
@@ -6730,10 +6305,10 @@
     <w:abstractNumId w:val="0"/>
   </w:num>
   <w:num w:numId="10">
-    <w:abstractNumId w:val="9"/>
+    <w:abstractNumId w:val="11"/>
   </w:num>
   <w:num w:numId="11">
-    <w:abstractNumId w:val="9"/>
+    <w:abstractNumId w:val="11"/>
     <w:lvlOverride w:ilvl="0">
       <w:startOverride w:val="1"/>
     </w:lvlOverride>
@@ -6763,19 +6338,19 @@
     </w:lvlOverride>
   </w:num>
   <w:num w:numId="12">
-    <w:abstractNumId w:val="8"/>
+    <w:abstractNumId w:val="9"/>
   </w:num>
   <w:num w:numId="13">
     <w:abstractNumId w:val="1"/>
   </w:num>
   <w:num w:numId="14">
-    <w:abstractNumId w:val="10"/>
+    <w:abstractNumId w:val="12"/>
   </w:num>
   <w:num w:numId="15">
     <w:abstractNumId w:val="3"/>
   </w:num>
   <w:num w:numId="16">
-    <w:abstractNumId w:val="7"/>
+    <w:abstractNumId w:val="8"/>
   </w:num>
   <w:num w:numId="17">
     <w:abstractNumId w:val="5"/>
@@ -6788,6 +6363,12 @@
   </w:num>
   <w:num w:numId="20">
     <w:abstractNumId w:val="6"/>
+  </w:num>
+  <w:num w:numId="21">
+    <w:abstractNumId w:val="7"/>
+  </w:num>
+  <w:num w:numId="22">
+    <w:abstractNumId w:val="10"/>
   </w:num>
 </w:numbering>
 </file>
@@ -7186,7 +6767,7 @@
   <w:style w:type="paragraph" w:default="1" w:styleId="Normal">
     <w:name w:val="Normal"/>
     <w:qFormat/>
-    <w:rsid w:val="0009433B"/>
+    <w:rsid w:val="00974F0A"/>
     <w:pPr>
       <w:spacing w:after="120"/>
       <w:jc w:val="both"/>
@@ -8164,7 +7745,7 @@
 </file>
 
 <file path=customXml/itemProps1.xml><?xml version="1.0" encoding="utf-8"?>
-<ds:datastoreItem xmlns:ds="http://schemas.openxmlformats.org/officeDocument/2006/customXml" ds:itemID="{29D863FF-9718-457E-AEBD-77A31153728E}">
+<ds:datastoreItem xmlns:ds="http://schemas.openxmlformats.org/officeDocument/2006/customXml" ds:itemID="{6E30CA93-5F13-4D61-8DEA-19CD4E479616}">
   <ds:schemaRefs>
     <ds:schemaRef ds:uri="http://schemas.openxmlformats.org/officeDocument/2006/bibliography"/>
   </ds:schemaRefs>

</xml_diff>